<commit_message>
add ios doc app setting error
</commit_message>
<xml_diff>
--- a/doc/ios-install.docx
+++ b/doc/ios-install.docx
@@ -1,33 +1,25 @@
 
 <file path=word/document.xml><?xml version="1.0" encoding="utf-8"?>
-<w:document xmlns:ve="http://schemas.openxmlformats.org/markup-compatibility/2006" xmlns:o="urn:schemas-microsoft-com:office:office" xmlns:r="http://schemas.openxmlformats.org/officeDocument/2006/relationships" xmlns:m="http://schemas.openxmlformats.org/officeDocument/2006/math" xmlns:v="urn:schemas-microsoft-com:vml" xmlns:wp="http://schemas.openxmlformats.org/drawingml/2006/wordprocessingDrawing" xmlns:w10="urn:schemas-microsoft-com:office:word" xmlns:w="http://schemas.openxmlformats.org/wordprocessingml/2006/main" xmlns:wne="http://schemas.microsoft.com/office/word/2006/wordml">
+<w:document xmlns:wpc="http://schemas.microsoft.com/office/word/2010/wordprocessingCanvas" xmlns:mo="http://schemas.microsoft.com/office/mac/office/2008/main" xmlns:mc="http://schemas.openxmlformats.org/markup-compatibility/2006" xmlns:mv="urn:schemas-microsoft-com:mac:vml" xmlns:o="urn:schemas-microsoft-com:office:office" xmlns:r="http://schemas.openxmlformats.org/officeDocument/2006/relationships" xmlns:m="http://schemas.openxmlformats.org/officeDocument/2006/math" xmlns:v="urn:schemas-microsoft-com:vml" xmlns:wp14="http://schemas.microsoft.com/office/word/2010/wordprocessingDrawing" xmlns:wp="http://schemas.openxmlformats.org/drawingml/2006/wordprocessingDrawing" xmlns:w10="urn:schemas-microsoft-com:office:word" xmlns:w="http://schemas.openxmlformats.org/wordprocessingml/2006/main" xmlns:w14="http://schemas.microsoft.com/office/word/2010/wordml" xmlns:w15="http://schemas.microsoft.com/office/word/2012/wordml" xmlns:wpg="http://schemas.microsoft.com/office/word/2010/wordprocessingGroup" xmlns:wpi="http://schemas.microsoft.com/office/word/2010/wordprocessingInk" xmlns:wne="http://schemas.microsoft.com/office/word/2006/wordml" xmlns:wps="http://schemas.microsoft.com/office/word/2010/wordprocessingShape" mc:Ignorable="w14 w15 wp14">
   <w:body>
     <w:p>
-      <w:pPr>
-        <w:rPr>
-          <w:rFonts w:hint="eastAsia"/>
-        </w:rPr>
-      </w:pPr>
       <w:r>
         <w:rPr>
           <w:rFonts w:hint="eastAsia"/>
         </w:rPr>
         <w:t>使用</w:t>
       </w:r>
+      <w:proofErr w:type="spellStart"/>
       <w:r>
         <w:rPr>
           <w:rFonts w:hint="eastAsia"/>
         </w:rPr>
         <w:t>ValleyRtcAPI</w:t>
       </w:r>
+      <w:proofErr w:type="spellEnd"/>
     </w:p>
     <w:p/>
     <w:p>
-      <w:pPr>
-        <w:rPr>
-          <w:rFonts w:hint="eastAsia"/>
-        </w:rPr>
-      </w:pPr>
       <w:r>
         <w:rPr>
           <w:rFonts w:hint="eastAsia"/>
@@ -44,7 +36,63 @@
         <w:rPr>
           <w:rFonts w:hint="eastAsia"/>
         </w:rPr>
-        <w:t xml:space="preserve"> ValleyRtcAPIRNDemo\node_modules\react-native-valley-rtc-api copy</w:t>
+        <w:t xml:space="preserve"> </w:t>
+      </w:r>
+      <w:proofErr w:type="spellStart"/>
+      <w:r>
+        <w:rPr>
+          <w:rFonts w:hint="eastAsia"/>
+        </w:rPr>
+        <w:t>ValleyRtcAPIRNDemo</w:t>
+      </w:r>
+      <w:proofErr w:type="spellEnd"/>
+      <w:r>
+        <w:rPr>
+          <w:rFonts w:hint="eastAsia"/>
+        </w:rPr>
+        <w:t>\</w:t>
+      </w:r>
+      <w:proofErr w:type="spellStart"/>
+      <w:r>
+        <w:rPr>
+          <w:rFonts w:hint="eastAsia"/>
+        </w:rPr>
+        <w:t>node_modules</w:t>
+      </w:r>
+      <w:proofErr w:type="spellEnd"/>
+      <w:r>
+        <w:rPr>
+          <w:rFonts w:hint="eastAsia"/>
+        </w:rPr>
+        <w:t>\react-native-valley-</w:t>
+      </w:r>
+      <w:proofErr w:type="spellStart"/>
+      <w:r>
+        <w:rPr>
+          <w:rFonts w:hint="eastAsia"/>
+        </w:rPr>
+        <w:t>rtc</w:t>
+      </w:r>
+      <w:proofErr w:type="spellEnd"/>
+      <w:r>
+        <w:rPr>
+          <w:rFonts w:hint="eastAsia"/>
+        </w:rPr>
+        <w:t>-</w:t>
+      </w:r>
+      <w:proofErr w:type="spellStart"/>
+      <w:r>
+        <w:rPr>
+          <w:rFonts w:hint="eastAsia"/>
+        </w:rPr>
+        <w:t>api</w:t>
+      </w:r>
+      <w:proofErr w:type="spellEnd"/>
+      <w:r>
+        <w:rPr>
+          <w:rFonts w:hint="eastAsia"/>
+        </w:rPr>
+        <w:t xml:space="preserve"> copy</w:t>
       </w:r>
       <w:r>
         <w:rPr>
@@ -53,33 +101,10 @@
         <w:t>到程序的工程目录下</w:t>
       </w:r>
     </w:p>
-    <w:p>
-      <w:pPr>
-        <w:rPr>
-          <w:rFonts w:hint="eastAsia"/>
-        </w:rPr>
-      </w:pPr>
-    </w:p>
-    <w:p>
-      <w:pPr>
-        <w:rPr>
-          <w:rFonts w:hint="eastAsia"/>
-        </w:rPr>
-      </w:pPr>
-    </w:p>
-    <w:p>
-      <w:pPr>
-        <w:rPr>
-          <w:rFonts w:hint="eastAsia"/>
-        </w:rPr>
-      </w:pPr>
-    </w:p>
-    <w:p>
-      <w:pPr>
-        <w:rPr>
-          <w:rFonts w:hint="eastAsia"/>
-        </w:rPr>
-      </w:pPr>
+    <w:p/>
+    <w:p/>
+    <w:p/>
+    <w:p>
       <w:r>
         <w:rPr>
           <w:rFonts w:hint="eastAsia"/>
@@ -96,7 +121,77 @@
         <w:rPr>
           <w:rFonts w:hint="eastAsia"/>
         </w:rPr>
-        <w:t xml:space="preserve"> ValleyRtcAPIRNDemo\node_modules\react-native-valley-rtc-api\ios </w:t>
+        <w:t xml:space="preserve"> </w:t>
+      </w:r>
+      <w:proofErr w:type="spellStart"/>
+      <w:r>
+        <w:rPr>
+          <w:rFonts w:hint="eastAsia"/>
+        </w:rPr>
+        <w:t>ValleyRtcAPIRNDemo</w:t>
+      </w:r>
+      <w:proofErr w:type="spellEnd"/>
+      <w:r>
+        <w:rPr>
+          <w:rFonts w:hint="eastAsia"/>
+        </w:rPr>
+        <w:t>\</w:t>
+      </w:r>
+      <w:proofErr w:type="spellStart"/>
+      <w:r>
+        <w:rPr>
+          <w:rFonts w:hint="eastAsia"/>
+        </w:rPr>
+        <w:t>node_modules</w:t>
+      </w:r>
+      <w:proofErr w:type="spellEnd"/>
+      <w:r>
+        <w:rPr>
+          <w:rFonts w:hint="eastAsia"/>
+        </w:rPr>
+        <w:t>\react-native-valley-</w:t>
+      </w:r>
+      <w:proofErr w:type="spellStart"/>
+      <w:r>
+        <w:rPr>
+          <w:rFonts w:hint="eastAsia"/>
+        </w:rPr>
+        <w:t>rtc</w:t>
+      </w:r>
+      <w:proofErr w:type="spellEnd"/>
+      <w:r>
+        <w:rPr>
+          <w:rFonts w:hint="eastAsia"/>
+        </w:rPr>
+        <w:t>-</w:t>
+      </w:r>
+      <w:proofErr w:type="spellStart"/>
+      <w:r>
+        <w:rPr>
+          <w:rFonts w:hint="eastAsia"/>
+        </w:rPr>
+        <w:t>api</w:t>
+      </w:r>
+      <w:proofErr w:type="spellEnd"/>
+      <w:r>
+        <w:rPr>
+          <w:rFonts w:hint="eastAsia"/>
+        </w:rPr>
+        <w:t>\</w:t>
+      </w:r>
+      <w:proofErr w:type="spellStart"/>
+      <w:r>
+        <w:rPr>
+          <w:rFonts w:hint="eastAsia"/>
+        </w:rPr>
+        <w:t>ios</w:t>
+      </w:r>
+      <w:proofErr w:type="spellEnd"/>
+      <w:r>
+        <w:rPr>
+          <w:rFonts w:hint="eastAsia"/>
+        </w:rPr>
+        <w:t xml:space="preserve"> </w:t>
       </w:r>
       <w:r>
         <w:rPr>
@@ -108,7 +203,21 @@
         <w:rPr>
           <w:rFonts w:hint="eastAsia"/>
         </w:rPr>
-        <w:t xml:space="preserve"> RNValleyRtcApi </w:t>
+        <w:t xml:space="preserve"> </w:t>
+      </w:r>
+      <w:proofErr w:type="spellStart"/>
+      <w:r>
+        <w:rPr>
+          <w:rFonts w:hint="eastAsia"/>
+        </w:rPr>
+        <w:t>RNValleyRtcApi</w:t>
+      </w:r>
+      <w:proofErr w:type="spellEnd"/>
+      <w:r>
+        <w:rPr>
+          <w:rFonts w:hint="eastAsia"/>
+        </w:rPr>
+        <w:t xml:space="preserve"> </w:t>
       </w:r>
       <w:r>
         <w:rPr>
@@ -142,18 +251,13 @@
       </w:r>
     </w:p>
     <w:p>
-      <w:pPr>
-        <w:rPr>
-          <w:rFonts w:hint="eastAsia"/>
-        </w:rPr>
-      </w:pPr>
       <w:r>
         <w:rPr>
           <w:noProof/>
         </w:rPr>
         <w:lastRenderedPageBreak/>
         <w:drawing>
-          <wp:inline distT="0" distB="0" distL="0" distR="0">
+          <wp:inline distT="0" distB="0" distL="0" distR="0" wp14:anchorId="09483A60" wp14:editId="32F42761">
             <wp:extent cx="5274310" cy="9378288"/>
             <wp:effectExtent l="19050" t="0" r="2540" b="0"/>
             <wp:docPr id="3" name="图片 3" descr="C:\Users\SNAIL_~1\AppData\Local\Temp\WeChat Files\519913014474941346.jpg"/>
@@ -170,7 +274,7 @@
                     </pic:cNvPicPr>
                   </pic:nvPicPr>
                   <pic:blipFill>
-                    <a:blip r:embed="rId6"/>
+                    <a:blip r:embed="rId7"/>
                     <a:srcRect/>
                     <a:stretch>
                       <a:fillRect/>
@@ -200,11 +304,6 @@
       </w:r>
     </w:p>
     <w:p>
-      <w:pPr>
-        <w:rPr>
-          <w:rFonts w:hint="eastAsia"/>
-        </w:rPr>
-      </w:pPr>
       <w:r>
         <w:rPr>
           <w:rFonts w:hint="eastAsia"/>
@@ -218,11 +317,19 @@
         </w:rPr>
         <w:t>把</w:t>
       </w:r>
-      <w:r>
-        <w:rPr>
-          <w:rFonts w:hint="eastAsia"/>
-        </w:rPr>
-        <w:t xml:space="preserve">ValleyRtcAPI.framework </w:t>
+      <w:proofErr w:type="spellStart"/>
+      <w:r>
+        <w:rPr>
+          <w:rFonts w:hint="eastAsia"/>
+        </w:rPr>
+        <w:t>ValleyRtcAPI.framework</w:t>
+      </w:r>
+      <w:proofErr w:type="spellEnd"/>
+      <w:r>
+        <w:rPr>
+          <w:rFonts w:hint="eastAsia"/>
+        </w:rPr>
+        <w:t xml:space="preserve"> </w:t>
       </w:r>
       <w:r>
         <w:rPr>
@@ -232,17 +339,12 @@
       </w:r>
     </w:p>
     <w:p>
-      <w:pPr>
-        <w:rPr>
-          <w:rFonts w:hint="eastAsia"/>
-        </w:rPr>
-      </w:pPr>
       <w:r>
         <w:rPr>
           <w:noProof/>
         </w:rPr>
         <w:drawing>
-          <wp:inline distT="0" distB="0" distL="0" distR="0">
+          <wp:inline distT="0" distB="0" distL="0" distR="0" wp14:anchorId="5B97780C" wp14:editId="5CE54CF5">
             <wp:extent cx="5274310" cy="2966250"/>
             <wp:effectExtent l="19050" t="0" r="2540" b="0"/>
             <wp:docPr id="4" name="图片 4" descr="C:\Users\SNAIL_~1\AppData\Local\Temp\WeChat Files\275097373349125216.jpg"/>
@@ -254,108 +356,6 @@
                 <pic:pic xmlns:pic="http://schemas.openxmlformats.org/drawingml/2006/picture">
                   <pic:nvPicPr>
                     <pic:cNvPr id="0" name="Picture 4" descr="C:\Users\SNAIL_~1\AppData\Local\Temp\WeChat Files\275097373349125216.jpg"/>
-                    <pic:cNvPicPr>
-                      <a:picLocks noChangeAspect="1" noChangeArrowheads="1"/>
-                    </pic:cNvPicPr>
-                  </pic:nvPicPr>
-                  <pic:blipFill>
-                    <a:blip r:embed="rId7" cstate="print"/>
-                    <a:srcRect/>
-                    <a:stretch>
-                      <a:fillRect/>
-                    </a:stretch>
-                  </pic:blipFill>
-                  <pic:spPr bwMode="auto">
-                    <a:xfrm>
-                      <a:off x="0" y="0"/>
-                      <a:ext cx="5274310" cy="2966250"/>
-                    </a:xfrm>
-                    <a:prstGeom prst="rect">
-                      <a:avLst/>
-                    </a:prstGeom>
-                    <a:noFill/>
-                    <a:ln w="9525">
-                      <a:noFill/>
-                      <a:miter lim="800000"/>
-                      <a:headEnd/>
-                      <a:tailEnd/>
-                    </a:ln>
-                  </pic:spPr>
-                </pic:pic>
-              </a:graphicData>
-            </a:graphic>
-          </wp:inline>
-        </w:drawing>
-      </w:r>
-    </w:p>
-    <w:p>
-      <w:pPr>
-        <w:rPr>
-          <w:rFonts w:hint="eastAsia"/>
-        </w:rPr>
-      </w:pPr>
-    </w:p>
-    <w:p>
-      <w:pPr>
-        <w:rPr>
-          <w:rFonts w:hint="eastAsia"/>
-        </w:rPr>
-      </w:pPr>
-      <w:r>
-        <w:rPr>
-          <w:rFonts w:hint="eastAsia"/>
-        </w:rPr>
-        <w:t xml:space="preserve">4. </w:t>
-      </w:r>
-      <w:r>
-        <w:rPr>
-          <w:rFonts w:hint="eastAsia"/>
-        </w:rPr>
-        <w:t>工程的</w:t>
-      </w:r>
-      <w:r>
-        <w:rPr>
-          <w:rFonts w:hint="eastAsia"/>
-        </w:rPr>
-        <w:t xml:space="preserve">bitcode </w:t>
-      </w:r>
-      <w:r>
-        <w:rPr>
-          <w:rFonts w:hint="eastAsia"/>
-        </w:rPr>
-        <w:t>需要关闭</w:t>
-      </w:r>
-    </w:p>
-    <w:p>
-      <w:pPr>
-        <w:rPr>
-          <w:rFonts w:hint="eastAsia"/>
-        </w:rPr>
-      </w:pPr>
-    </w:p>
-    <w:p>
-      <w:pPr>
-        <w:rPr>
-          <w:rFonts w:hint="eastAsia"/>
-        </w:rPr>
-      </w:pPr>
-      <w:r>
-        <w:rPr>
-          <w:noProof/>
-        </w:rPr>
-        <w:drawing>
-          <wp:inline distT="0" distB="0" distL="0" distR="0">
-            <wp:extent cx="5274310" cy="2966250"/>
-            <wp:effectExtent l="19050" t="0" r="2540" b="0"/>
-            <wp:docPr id="5" name="图片 5" descr="C:\Users\SNAIL_~1\AppData\Local\Temp\WeChat Files\668626692147482439.jpg"/>
-            <wp:cNvGraphicFramePr>
-              <a:graphicFrameLocks xmlns:a="http://schemas.openxmlformats.org/drawingml/2006/main" noChangeAspect="1"/>
-            </wp:cNvGraphicFramePr>
-            <a:graphic xmlns:a="http://schemas.openxmlformats.org/drawingml/2006/main">
-              <a:graphicData uri="http://schemas.openxmlformats.org/drawingml/2006/picture">
-                <pic:pic xmlns:pic="http://schemas.openxmlformats.org/drawingml/2006/picture">
-                  <pic:nvPicPr>
-                    <pic:cNvPr id="0" name="Picture 5" descr="C:\Users\SNAIL_~1\AppData\Local\Temp\WeChat Files\668626692147482439.jpg"/>
                     <pic:cNvPicPr>
                       <a:picLocks noChangeAspect="1" noChangeArrowheads="1"/>
                     </pic:cNvPicPr>
@@ -390,12 +390,156 @@
         </w:drawing>
       </w:r>
     </w:p>
+    <w:p/>
+    <w:p>
+      <w:r>
+        <w:rPr>
+          <w:rFonts w:hint="eastAsia"/>
+        </w:rPr>
+        <w:t xml:space="preserve">4. </w:t>
+      </w:r>
+      <w:r>
+        <w:rPr>
+          <w:rFonts w:hint="eastAsia"/>
+        </w:rPr>
+        <w:t>工程的</w:t>
+      </w:r>
+      <w:proofErr w:type="spellStart"/>
+      <w:r>
+        <w:rPr>
+          <w:rFonts w:hint="eastAsia"/>
+        </w:rPr>
+        <w:t>bitcode</w:t>
+      </w:r>
+      <w:proofErr w:type="spellEnd"/>
+      <w:r>
+        <w:rPr>
+          <w:rFonts w:hint="eastAsia"/>
+        </w:rPr>
+        <w:t xml:space="preserve"> </w:t>
+      </w:r>
+      <w:r>
+        <w:rPr>
+          <w:rFonts w:hint="eastAsia"/>
+        </w:rPr>
+        <w:t>需要关闭</w:t>
+      </w:r>
+    </w:p>
+    <w:p/>
+    <w:p>
+      <w:r>
+        <w:rPr>
+          <w:noProof/>
+        </w:rPr>
+        <w:drawing>
+          <wp:inline distT="0" distB="0" distL="0" distR="0" wp14:anchorId="63C642B8" wp14:editId="47FA8661">
+            <wp:extent cx="5274310" cy="2966250"/>
+            <wp:effectExtent l="19050" t="0" r="2540" b="0"/>
+            <wp:docPr id="5" name="图片 5" descr="C:\Users\SNAIL_~1\AppData\Local\Temp\WeChat Files\668626692147482439.jpg"/>
+            <wp:cNvGraphicFramePr>
+              <a:graphicFrameLocks xmlns:a="http://schemas.openxmlformats.org/drawingml/2006/main" noChangeAspect="1"/>
+            </wp:cNvGraphicFramePr>
+            <a:graphic xmlns:a="http://schemas.openxmlformats.org/drawingml/2006/main">
+              <a:graphicData uri="http://schemas.openxmlformats.org/drawingml/2006/picture">
+                <pic:pic xmlns:pic="http://schemas.openxmlformats.org/drawingml/2006/picture">
+                  <pic:nvPicPr>
+                    <pic:cNvPr id="0" name="Picture 5" descr="C:\Users\SNAIL_~1\AppData\Local\Temp\WeChat Files\668626692147482439.jpg"/>
+                    <pic:cNvPicPr>
+                      <a:picLocks noChangeAspect="1" noChangeArrowheads="1"/>
+                    </pic:cNvPicPr>
+                  </pic:nvPicPr>
+                  <pic:blipFill>
+                    <a:blip r:embed="rId9" cstate="print"/>
+                    <a:srcRect/>
+                    <a:stretch>
+                      <a:fillRect/>
+                    </a:stretch>
+                  </pic:blipFill>
+                  <pic:spPr bwMode="auto">
+                    <a:xfrm>
+                      <a:off x="0" y="0"/>
+                      <a:ext cx="5274310" cy="2966250"/>
+                    </a:xfrm>
+                    <a:prstGeom prst="rect">
+                      <a:avLst/>
+                    </a:prstGeom>
+                    <a:noFill/>
+                    <a:ln w="9525">
+                      <a:noFill/>
+                      <a:miter lim="800000"/>
+                      <a:headEnd/>
+                      <a:tailEnd/>
+                    </a:ln>
+                  </pic:spPr>
+                </pic:pic>
+              </a:graphicData>
+            </a:graphic>
+          </wp:inline>
+        </w:drawing>
+      </w:r>
+    </w:p>
+    <w:p/>
+    <w:p/>
+    <w:p>
+      <w:r>
+        <w:rPr>
+          <w:rFonts w:hint="eastAsia"/>
+        </w:rPr>
+        <w:t>简单可以参照</w:t>
+      </w:r>
+    </w:p>
+    <w:p>
+      <w:r>
+        <w:t>ValleyRtcAPIRNDemo\node_modules\react-native-valley-rtc-api</w:t>
+      </w:r>
+      <w:r>
+        <w:rPr>
+          <w:rFonts w:hint="eastAsia"/>
+        </w:rPr>
+        <w:t>\</w:t>
+      </w:r>
+      <w:r>
+        <w:t>README.md</w:t>
+      </w:r>
+    </w:p>
+    <w:p/>
+    <w:p>
+      <w:r>
+        <w:rPr>
+          <w:rFonts w:hint="eastAsia"/>
+        </w:rPr>
+        <w:t>使用</w:t>
+      </w:r>
+      <w:r>
+        <w:rPr>
+          <w:rFonts w:hint="eastAsia"/>
+        </w:rPr>
+        <w:t>RN</w:t>
+      </w:r>
+      <w:r>
+        <w:rPr>
+          <w:rFonts w:hint="eastAsia"/>
+        </w:rPr>
+        <w:t>接口，请参照</w:t>
+      </w:r>
+    </w:p>
     <w:p>
       <w:pPr>
         <w:rPr>
           <w:rFonts w:hint="eastAsia"/>
         </w:rPr>
       </w:pPr>
+      <w:proofErr w:type="spellStart"/>
+      <w:r>
+        <w:t>ValleyRtcAPIRNDemo</w:t>
+      </w:r>
+      <w:proofErr w:type="spellEnd"/>
+      <w:r>
+        <w:rPr>
+          <w:rFonts w:hint="eastAsia"/>
+        </w:rPr>
+        <w:t>\App.js</w:t>
+      </w:r>
     </w:p>
     <w:p>
       <w:pPr>
@@ -410,79 +554,132 @@
           <w:rFonts w:hint="eastAsia"/>
         </w:rPr>
       </w:pPr>
-      <w:r>
-        <w:rPr>
-          <w:rFonts w:hint="eastAsia"/>
-        </w:rPr>
-        <w:t>简单可以参照</w:t>
-      </w:r>
     </w:p>
     <w:p>
       <w:pPr>
         <w:rPr>
           <w:rFonts w:hint="eastAsia"/>
+          <w:color w:val="FF0000"/>
         </w:rPr>
       </w:pPr>
       <w:r>
-        <w:t>ValleyRtcAPIRNDemo\node_modules\react-native-valley-rtc-api</w:t>
-      </w:r>
-      <w:r>
-        <w:rPr>
-          <w:rFonts w:hint="eastAsia"/>
-        </w:rPr>
-        <w:t>\</w:t>
-      </w:r>
-      <w:r>
-        <w:t>README.md</w:t>
+        <w:rPr>
+          <w:rFonts w:hint="eastAsia"/>
+          <w:color w:val="FF0000"/>
+        </w:rPr>
+        <w:t>备注</w:t>
+      </w:r>
+      <w:r>
+        <w:rPr>
+          <w:rFonts w:hint="eastAsia"/>
+          <w:color w:val="FF0000"/>
+        </w:rPr>
+        <w:t xml:space="preserve">: </w:t>
       </w:r>
     </w:p>
     <w:p>
       <w:pPr>
-        <w:rPr>
-          <w:rFonts w:hint="eastAsia"/>
+        <w:pStyle w:val="a9"/>
+        <w:numPr>
+          <w:ilvl w:val="0"/>
+          <w:numId w:val="1"/>
+        </w:numPr>
+        <w:ind w:firstLineChars="0"/>
+        <w:rPr>
+          <w:color w:val="FF0000"/>
         </w:rPr>
       </w:pPr>
-    </w:p>
-    <w:p>
-      <w:pPr>
-        <w:rPr>
-          <w:rFonts w:hint="eastAsia"/>
-        </w:rPr>
-      </w:pPr>
-      <w:r>
-        <w:rPr>
-          <w:rFonts w:hint="eastAsia"/>
-        </w:rPr>
-        <w:t>使用</w:t>
-      </w:r>
-      <w:r>
-        <w:rPr>
-          <w:rFonts w:hint="eastAsia"/>
-        </w:rPr>
-        <w:t>RN</w:t>
-      </w:r>
-      <w:r>
-        <w:rPr>
-          <w:rFonts w:hint="eastAsia"/>
-        </w:rPr>
-        <w:t>接口，请参照</w:t>
-      </w:r>
-    </w:p>
-    <w:p>
-      <w:pPr>
-        <w:rPr>
-          <w:rFonts w:hint="eastAsia"/>
-        </w:rPr>
-      </w:pPr>
-      <w:r>
-        <w:t>ValleyRtcAPIRNDemo</w:t>
-      </w:r>
-      <w:r>
-        <w:rPr>
-          <w:rFonts w:hint="eastAsia"/>
-        </w:rPr>
-        <w:t>\App.js</w:t>
-      </w:r>
+      <w:proofErr w:type="spellStart"/>
+      <w:r>
+        <w:rPr>
+          <w:rFonts w:hint="eastAsia"/>
+          <w:color w:val="FF0000"/>
+        </w:rPr>
+        <w:lastRenderedPageBreak/>
+        <w:t>ios</w:t>
+      </w:r>
+      <w:proofErr w:type="spellEnd"/>
+      <w:r>
+        <w:rPr>
+          <w:rFonts w:hint="eastAsia"/>
+          <w:color w:val="FF0000"/>
+        </w:rPr>
+        <w:t xml:space="preserve"> </w:t>
+      </w:r>
+      <w:r>
+        <w:rPr>
+          <w:rFonts w:hint="eastAsia"/>
+          <w:color w:val="FF0000"/>
+        </w:rPr>
+        <w:t>在配置</w:t>
+      </w:r>
+      <w:proofErr w:type="spellStart"/>
+      <w:r>
+        <w:rPr>
+          <w:rFonts w:hint="eastAsia"/>
+          <w:color w:val="FF0000"/>
+        </w:rPr>
+        <w:t>xcode</w:t>
+      </w:r>
+      <w:proofErr w:type="spellEnd"/>
+      <w:r>
+        <w:rPr>
+          <w:rFonts w:hint="eastAsia"/>
+          <w:color w:val="FF0000"/>
+        </w:rPr>
+        <w:t xml:space="preserve"> </w:t>
+      </w:r>
+      <w:r>
+        <w:rPr>
+          <w:rFonts w:hint="eastAsia"/>
+          <w:color w:val="FF0000"/>
+        </w:rPr>
+        <w:t>的时候，因为库是</w:t>
+      </w:r>
+      <w:r>
+        <w:rPr>
+          <w:rFonts w:hint="eastAsia"/>
+          <w:color w:val="FF0000"/>
+        </w:rPr>
+        <w:t>armv7s + arm64</w:t>
+      </w:r>
+      <w:r>
+        <w:rPr>
+          <w:rFonts w:hint="eastAsia"/>
+          <w:color w:val="FF0000"/>
+        </w:rPr>
+        <w:t>，所以</w:t>
+      </w:r>
+      <w:r>
+        <w:rPr>
+          <w:rFonts w:hint="eastAsia"/>
+          <w:color w:val="FF0000"/>
+        </w:rPr>
+        <w:t xml:space="preserve">app </w:t>
+      </w:r>
+      <w:r>
+        <w:rPr>
+          <w:rFonts w:hint="eastAsia"/>
+          <w:color w:val="FF0000"/>
+        </w:rPr>
+        <w:t>也要设置</w:t>
+      </w:r>
+      <w:r>
+        <w:rPr>
+          <w:rFonts w:hint="eastAsia"/>
+          <w:color w:val="FF0000"/>
+        </w:rPr>
+        <w:t>armv7s + arm64</w:t>
+      </w:r>
+      <w:r>
+        <w:rPr>
+          <w:rFonts w:hint="eastAsia"/>
+          <w:color w:val="FF0000"/>
+        </w:rPr>
+        <w:t>，否则库无法编译</w:t>
+      </w:r>
+      <w:bookmarkStart w:id="0" w:name="_GoBack"/>
+      <w:bookmarkEnd w:id="0"/>
     </w:p>
     <w:sectPr>
       <w:pgSz w:w="11906" w:h="16838"/>
@@ -495,15 +692,15 @@
 </file>
 
 <file path=word/endnotes.xml><?xml version="1.0" encoding="utf-8"?>
-<w:endnotes xmlns:ve="http://schemas.openxmlformats.org/markup-compatibility/2006" xmlns:o="urn:schemas-microsoft-com:office:office" xmlns:r="http://schemas.openxmlformats.org/officeDocument/2006/relationships" xmlns:m="http://schemas.openxmlformats.org/officeDocument/2006/math" xmlns:v="urn:schemas-microsoft-com:vml" xmlns:wp="http://schemas.openxmlformats.org/drawingml/2006/wordprocessingDrawing" xmlns:w10="urn:schemas-microsoft-com:office:word" xmlns:w="http://schemas.openxmlformats.org/wordprocessingml/2006/main" xmlns:wne="http://schemas.microsoft.com/office/word/2006/wordml">
-  <w:endnote w:type="separator" w:id="0">
+<w:endnotes xmlns:wpc="http://schemas.microsoft.com/office/word/2010/wordprocessingCanvas" xmlns:mo="http://schemas.microsoft.com/office/mac/office/2008/main" xmlns:mc="http://schemas.openxmlformats.org/markup-compatibility/2006" xmlns:mv="urn:schemas-microsoft-com:mac:vml" xmlns:o="urn:schemas-microsoft-com:office:office" xmlns:r="http://schemas.openxmlformats.org/officeDocument/2006/relationships" xmlns:m="http://schemas.openxmlformats.org/officeDocument/2006/math" xmlns:v="urn:schemas-microsoft-com:vml" xmlns:wp14="http://schemas.microsoft.com/office/word/2010/wordprocessingDrawing" xmlns:wp="http://schemas.openxmlformats.org/drawingml/2006/wordprocessingDrawing" xmlns:w10="urn:schemas-microsoft-com:office:word" xmlns:w="http://schemas.openxmlformats.org/wordprocessingml/2006/main" xmlns:w14="http://schemas.microsoft.com/office/word/2010/wordml" xmlns:w15="http://schemas.microsoft.com/office/word/2012/wordml" xmlns:wpg="http://schemas.microsoft.com/office/word/2010/wordprocessingGroup" xmlns:wpi="http://schemas.microsoft.com/office/word/2010/wordprocessingInk" xmlns:wne="http://schemas.microsoft.com/office/word/2006/wordml" xmlns:wps="http://schemas.microsoft.com/office/word/2010/wordprocessingShape" mc:Ignorable="w14 w15 wp14">
+  <w:endnote w:type="separator" w:id="-1">
     <w:p>
       <w:r>
         <w:separator/>
       </w:r>
     </w:p>
   </w:endnote>
-  <w:endnote w:type="continuationSeparator" w:id="1">
+  <w:endnote w:type="continuationSeparator" w:id="0">
     <w:p>
       <w:r>
         <w:continuationSeparator/>
@@ -514,15 +711,15 @@
 </file>
 
 <file path=word/footnotes.xml><?xml version="1.0" encoding="utf-8"?>
-<w:footnotes xmlns:ve="http://schemas.openxmlformats.org/markup-compatibility/2006" xmlns:o="urn:schemas-microsoft-com:office:office" xmlns:r="http://schemas.openxmlformats.org/officeDocument/2006/relationships" xmlns:m="http://schemas.openxmlformats.org/officeDocument/2006/math" xmlns:v="urn:schemas-microsoft-com:vml" xmlns:wp="http://schemas.openxmlformats.org/drawingml/2006/wordprocessingDrawing" xmlns:w10="urn:schemas-microsoft-com:office:word" xmlns:w="http://schemas.openxmlformats.org/wordprocessingml/2006/main" xmlns:wne="http://schemas.microsoft.com/office/word/2006/wordml">
-  <w:footnote w:type="separator" w:id="0">
+<w:footnotes xmlns:wpc="http://schemas.microsoft.com/office/word/2010/wordprocessingCanvas" xmlns:mo="http://schemas.microsoft.com/office/mac/office/2008/main" xmlns:mc="http://schemas.openxmlformats.org/markup-compatibility/2006" xmlns:mv="urn:schemas-microsoft-com:mac:vml" xmlns:o="urn:schemas-microsoft-com:office:office" xmlns:r="http://schemas.openxmlformats.org/officeDocument/2006/relationships" xmlns:m="http://schemas.openxmlformats.org/officeDocument/2006/math" xmlns:v="urn:schemas-microsoft-com:vml" xmlns:wp14="http://schemas.microsoft.com/office/word/2010/wordprocessingDrawing" xmlns:wp="http://schemas.openxmlformats.org/drawingml/2006/wordprocessingDrawing" xmlns:w10="urn:schemas-microsoft-com:office:word" xmlns:w="http://schemas.openxmlformats.org/wordprocessingml/2006/main" xmlns:w14="http://schemas.microsoft.com/office/word/2010/wordml" xmlns:w15="http://schemas.microsoft.com/office/word/2012/wordml" xmlns:wpg="http://schemas.microsoft.com/office/word/2010/wordprocessingGroup" xmlns:wpi="http://schemas.microsoft.com/office/word/2010/wordprocessingInk" xmlns:wne="http://schemas.microsoft.com/office/word/2006/wordml" xmlns:wps="http://schemas.microsoft.com/office/word/2010/wordprocessingShape" mc:Ignorable="w14 w15 wp14">
+  <w:footnote w:type="separator" w:id="-1">
     <w:p>
       <w:r>
         <w:separator/>
       </w:r>
     </w:p>
   </w:footnote>
-  <w:footnote w:type="continuationSeparator" w:id="1">
+  <w:footnote w:type="continuationSeparator" w:id="0">
     <w:p>
       <w:r>
         <w:continuationSeparator/>
@@ -532,8 +729,105 @@
 </w:footnotes>
 </file>
 
+<file path=word/numbering.xml><?xml version="1.0" encoding="utf-8"?>
+<w:numbering xmlns:wpc="http://schemas.microsoft.com/office/word/2010/wordprocessingCanvas" xmlns:mo="http://schemas.microsoft.com/office/mac/office/2008/main" xmlns:mc="http://schemas.openxmlformats.org/markup-compatibility/2006" xmlns:mv="urn:schemas-microsoft-com:mac:vml" xmlns:o="urn:schemas-microsoft-com:office:office" xmlns:r="http://schemas.openxmlformats.org/officeDocument/2006/relationships" xmlns:m="http://schemas.openxmlformats.org/officeDocument/2006/math" xmlns:v="urn:schemas-microsoft-com:vml" xmlns:wp14="http://schemas.microsoft.com/office/word/2010/wordprocessingDrawing" xmlns:wp="http://schemas.openxmlformats.org/drawingml/2006/wordprocessingDrawing" xmlns:w10="urn:schemas-microsoft-com:office:word" xmlns:w="http://schemas.openxmlformats.org/wordprocessingml/2006/main" xmlns:w14="http://schemas.microsoft.com/office/word/2010/wordml" xmlns:w15="http://schemas.microsoft.com/office/word/2012/wordml" xmlns:wpg="http://schemas.microsoft.com/office/word/2010/wordprocessingGroup" xmlns:wpi="http://schemas.microsoft.com/office/word/2010/wordprocessingInk" xmlns:wne="http://schemas.microsoft.com/office/word/2006/wordml" xmlns:wps="http://schemas.microsoft.com/office/word/2010/wordprocessingShape" mc:Ignorable="w14 w15 wp14">
+  <w:abstractNum w:abstractNumId="0">
+    <w:nsid w:val="60AF5387"/>
+    <w:multiLevelType w:val="hybridMultilevel"/>
+    <w:tmpl w:val="E480C180"/>
+    <w:lvl w:ilvl="0" w:tplc="A9BC269E">
+      <w:start w:val="1"/>
+      <w:numFmt w:val="decimal"/>
+      <w:lvlText w:val="%1."/>
+      <w:lvlJc w:val="left"/>
+      <w:pPr>
+        <w:ind w:left="360" w:hanging="360"/>
+      </w:pPr>
+      <w:rPr>
+        <w:rFonts w:hint="eastAsia"/>
+      </w:rPr>
+    </w:lvl>
+    <w:lvl w:ilvl="1" w:tplc="04090019" w:tentative="1">
+      <w:start w:val="1"/>
+      <w:numFmt w:val="lowerLetter"/>
+      <w:lvlText w:val="%2)"/>
+      <w:lvlJc w:val="left"/>
+      <w:pPr>
+        <w:ind w:left="960" w:hanging="480"/>
+      </w:pPr>
+    </w:lvl>
+    <w:lvl w:ilvl="2" w:tplc="0409001B" w:tentative="1">
+      <w:start w:val="1"/>
+      <w:numFmt w:val="lowerRoman"/>
+      <w:lvlText w:val="%3."/>
+      <w:lvlJc w:val="right"/>
+      <w:pPr>
+        <w:ind w:left="1440" w:hanging="480"/>
+      </w:pPr>
+    </w:lvl>
+    <w:lvl w:ilvl="3" w:tplc="0409000F" w:tentative="1">
+      <w:start w:val="1"/>
+      <w:numFmt w:val="decimal"/>
+      <w:lvlText w:val="%4."/>
+      <w:lvlJc w:val="left"/>
+      <w:pPr>
+        <w:ind w:left="1920" w:hanging="480"/>
+      </w:pPr>
+    </w:lvl>
+    <w:lvl w:ilvl="4" w:tplc="04090019" w:tentative="1">
+      <w:start w:val="1"/>
+      <w:numFmt w:val="lowerLetter"/>
+      <w:lvlText w:val="%5)"/>
+      <w:lvlJc w:val="left"/>
+      <w:pPr>
+        <w:ind w:left="2400" w:hanging="480"/>
+      </w:pPr>
+    </w:lvl>
+    <w:lvl w:ilvl="5" w:tplc="0409001B" w:tentative="1">
+      <w:start w:val="1"/>
+      <w:numFmt w:val="lowerRoman"/>
+      <w:lvlText w:val="%6."/>
+      <w:lvlJc w:val="right"/>
+      <w:pPr>
+        <w:ind w:left="2880" w:hanging="480"/>
+      </w:pPr>
+    </w:lvl>
+    <w:lvl w:ilvl="6" w:tplc="0409000F" w:tentative="1">
+      <w:start w:val="1"/>
+      <w:numFmt w:val="decimal"/>
+      <w:lvlText w:val="%7."/>
+      <w:lvlJc w:val="left"/>
+      <w:pPr>
+        <w:ind w:left="3360" w:hanging="480"/>
+      </w:pPr>
+    </w:lvl>
+    <w:lvl w:ilvl="7" w:tplc="04090019" w:tentative="1">
+      <w:start w:val="1"/>
+      <w:numFmt w:val="lowerLetter"/>
+      <w:lvlText w:val="%8)"/>
+      <w:lvlJc w:val="left"/>
+      <w:pPr>
+        <w:ind w:left="3840" w:hanging="480"/>
+      </w:pPr>
+    </w:lvl>
+    <w:lvl w:ilvl="8" w:tplc="0409001B" w:tentative="1">
+      <w:start w:val="1"/>
+      <w:numFmt w:val="lowerRoman"/>
+      <w:lvlText w:val="%9."/>
+      <w:lvlJc w:val="right"/>
+      <w:pPr>
+        <w:ind w:left="4320" w:hanging="480"/>
+      </w:pPr>
+    </w:lvl>
+  </w:abstractNum>
+  <w:num w:numId="1">
+    <w:abstractNumId w:val="0"/>
+  </w:num>
+</w:numbering>
+</file>
+
 <file path=word/styles.xml><?xml version="1.0" encoding="utf-8"?>
-<w:styles xmlns:r="http://schemas.openxmlformats.org/officeDocument/2006/relationships" xmlns:w="http://schemas.openxmlformats.org/wordprocessingml/2006/main">
+<w:styles xmlns:mc="http://schemas.openxmlformats.org/markup-compatibility/2006" xmlns:r="http://schemas.openxmlformats.org/officeDocument/2006/relationships" xmlns:w="http://schemas.openxmlformats.org/wordprocessingml/2006/main" xmlns:w14="http://schemas.microsoft.com/office/word/2010/wordml" xmlns:w15="http://schemas.microsoft.com/office/word/2012/wordml" mc:Ignorable="w14 w15">
   <w:docDefaults>
     <w:rPrDefault>
       <w:rPr>
@@ -546,144 +840,387 @@
     </w:rPrDefault>
     <w:pPrDefault/>
   </w:docDefaults>
-  <w:latentStyles w:defLockedState="0" w:defUIPriority="99" w:defSemiHidden="1" w:defUnhideWhenUsed="1" w:defQFormat="0" w:count="267">
-    <w:lsdException w:name="Normal" w:semiHidden="0" w:uiPriority="0" w:unhideWhenUsed="0" w:qFormat="1"/>
-    <w:lsdException w:name="heading 1" w:semiHidden="0" w:uiPriority="9" w:unhideWhenUsed="0" w:qFormat="1"/>
-    <w:lsdException w:name="heading 2" w:uiPriority="9" w:qFormat="1"/>
-    <w:lsdException w:name="heading 3" w:uiPriority="9" w:qFormat="1"/>
-    <w:lsdException w:name="heading 4" w:uiPriority="9" w:qFormat="1"/>
-    <w:lsdException w:name="heading 5" w:uiPriority="9" w:qFormat="1"/>
-    <w:lsdException w:name="heading 6" w:uiPriority="9" w:qFormat="1"/>
-    <w:lsdException w:name="heading 7" w:uiPriority="9" w:qFormat="1"/>
-    <w:lsdException w:name="heading 8" w:uiPriority="9" w:qFormat="1"/>
-    <w:lsdException w:name="heading 9" w:uiPriority="9" w:qFormat="1"/>
-    <w:lsdException w:name="toc 1" w:uiPriority="39"/>
-    <w:lsdException w:name="toc 2" w:uiPriority="39"/>
-    <w:lsdException w:name="toc 3" w:uiPriority="39"/>
-    <w:lsdException w:name="toc 4" w:uiPriority="39"/>
-    <w:lsdException w:name="toc 5" w:uiPriority="39"/>
-    <w:lsdException w:name="toc 6" w:uiPriority="39"/>
-    <w:lsdException w:name="toc 7" w:uiPriority="39"/>
-    <w:lsdException w:name="toc 8" w:uiPriority="39"/>
-    <w:lsdException w:name="toc 9" w:uiPriority="39"/>
-    <w:lsdException w:name="caption" w:uiPriority="35" w:qFormat="1"/>
-    <w:lsdException w:name="Title" w:semiHidden="0" w:uiPriority="10" w:unhideWhenUsed="0" w:qFormat="1"/>
-    <w:lsdException w:name="Default Paragraph Font" w:uiPriority="1"/>
-    <w:lsdException w:name="Subtitle" w:semiHidden="0" w:uiPriority="11" w:unhideWhenUsed="0" w:qFormat="1"/>
-    <w:lsdException w:name="Strong" w:semiHidden="0" w:uiPriority="22" w:unhideWhenUsed="0" w:qFormat="1"/>
-    <w:lsdException w:name="Emphasis" w:semiHidden="0" w:uiPriority="20" w:unhideWhenUsed="0" w:qFormat="1"/>
-    <w:lsdException w:name="Table Grid" w:semiHidden="0" w:uiPriority="59" w:unhideWhenUsed="0"/>
-    <w:lsdException w:name="Placeholder Text" w:unhideWhenUsed="0"/>
-    <w:lsdException w:name="No Spacing" w:semiHidden="0" w:uiPriority="1" w:unhideWhenUsed="0" w:qFormat="1"/>
-    <w:lsdException w:name="Light Shading" w:semiHidden="0" w:uiPriority="60" w:unhideWhenUsed="0"/>
-    <w:lsdException w:name="Light List" w:semiHidden="0" w:uiPriority="61" w:unhideWhenUsed="0"/>
-    <w:lsdException w:name="Light Grid" w:semiHidden="0" w:uiPriority="62" w:unhideWhenUsed="0"/>
-    <w:lsdException w:name="Medium Shading 1" w:semiHidden="0" w:uiPriority="63" w:unhideWhenUsed="0"/>
-    <w:lsdException w:name="Medium Shading 2" w:semiHidden="0" w:uiPriority="64" w:unhideWhenUsed="0"/>
-    <w:lsdException w:name="Medium List 1" w:semiHidden="0" w:uiPriority="65" w:unhideWhenUsed="0"/>
-    <w:lsdException w:name="Medium List 2" w:semiHidden="0" w:uiPriority="66" w:unhideWhenUsed="0"/>
-    <w:lsdException w:name="Medium Grid 1" w:semiHidden="0" w:uiPriority="67" w:unhideWhenUsed="0"/>
-    <w:lsdException w:name="Medium Grid 2" w:semiHidden="0" w:uiPriority="68" w:unhideWhenUsed="0"/>
-    <w:lsdException w:name="Medium Grid 3" w:semiHidden="0" w:uiPriority="69" w:unhideWhenUsed="0"/>
-    <w:lsdException w:name="Dark List" w:semiHidden="0" w:uiPriority="70" w:unhideWhenUsed="0"/>
-    <w:lsdException w:name="Colorful Shading" w:semiHidden="0" w:uiPriority="71" w:unhideWhenUsed="0"/>
-    <w:lsdException w:name="Colorful List" w:semiHidden="0" w:uiPriority="72" w:unhideWhenUsed="0"/>
-    <w:lsdException w:name="Colorful Grid" w:semiHidden="0" w:uiPriority="73" w:unhideWhenUsed="0"/>
-    <w:lsdException w:name="Light Shading Accent 1" w:semiHidden="0" w:uiPriority="60" w:unhideWhenUsed="0"/>
-    <w:lsdException w:name="Light List Accent 1" w:semiHidden="0" w:uiPriority="61" w:unhideWhenUsed="0"/>
-    <w:lsdException w:name="Light Grid Accent 1" w:semiHidden="0" w:uiPriority="62" w:unhideWhenUsed="0"/>
-    <w:lsdException w:name="Medium Shading 1 Accent 1" w:semiHidden="0" w:uiPriority="63" w:unhideWhenUsed="0"/>
-    <w:lsdException w:name="Medium Shading 2 Accent 1" w:semiHidden="0" w:uiPriority="64" w:unhideWhenUsed="0"/>
-    <w:lsdException w:name="Medium List 1 Accent 1" w:semiHidden="0" w:uiPriority="65" w:unhideWhenUsed="0"/>
-    <w:lsdException w:name="Revision" w:unhideWhenUsed="0"/>
-    <w:lsdException w:name="List Paragraph" w:semiHidden="0" w:uiPriority="34" w:unhideWhenUsed="0" w:qFormat="1"/>
-    <w:lsdException w:name="Quote" w:semiHidden="0" w:uiPriority="29" w:unhideWhenUsed="0" w:qFormat="1"/>
-    <w:lsdException w:name="Intense Quote" w:semiHidden="0" w:uiPriority="30" w:unhideWhenUsed="0" w:qFormat="1"/>
-    <w:lsdException w:name="Medium List 2 Accent 1" w:semiHidden="0" w:uiPriority="66" w:unhideWhenUsed="0"/>
-    <w:lsdException w:name="Medium Grid 1 Accent 1" w:semiHidden="0" w:uiPriority="67" w:unhideWhenUsed="0"/>
-    <w:lsdException w:name="Medium Grid 2 Accent 1" w:semiHidden="0" w:uiPriority="68" w:unhideWhenUsed="0"/>
-    <w:lsdException w:name="Medium Grid 3 Accent 1" w:semiHidden="0" w:uiPriority="69" w:unhideWhenUsed="0"/>
-    <w:lsdException w:name="Dark List Accent 1" w:semiHidden="0" w:uiPriority="70" w:unhideWhenUsed="0"/>
-    <w:lsdException w:name="Colorful Shading Accent 1" w:semiHidden="0" w:uiPriority="71" w:unhideWhenUsed="0"/>
-    <w:lsdException w:name="Colorful List Accent 1" w:semiHidden="0" w:uiPriority="72" w:unhideWhenUsed="0"/>
-    <w:lsdException w:name="Colorful Grid Accent 1" w:semiHidden="0" w:uiPriority="73" w:unhideWhenUsed="0"/>
-    <w:lsdException w:name="Light Shading Accent 2" w:semiHidden="0" w:uiPriority="60" w:unhideWhenUsed="0"/>
-    <w:lsdException w:name="Light List Accent 2" w:semiHidden="0" w:uiPriority="61" w:unhideWhenUsed="0"/>
-    <w:lsdException w:name="Light Grid Accent 2" w:semiHidden="0" w:uiPriority="62" w:unhideWhenUsed="0"/>
-    <w:lsdException w:name="Medium Shading 1 Accent 2" w:semiHidden="0" w:uiPriority="63" w:unhideWhenUsed="0"/>
-    <w:lsdException w:name="Medium Shading 2 Accent 2" w:semiHidden="0" w:uiPriority="64" w:unhideWhenUsed="0"/>
-    <w:lsdException w:name="Medium List 1 Accent 2" w:semiHidden="0" w:uiPriority="65" w:unhideWhenUsed="0"/>
-    <w:lsdException w:name="Medium List 2 Accent 2" w:semiHidden="0" w:uiPriority="66" w:unhideWhenUsed="0"/>
-    <w:lsdException w:name="Medium Grid 1 Accent 2" w:semiHidden="0" w:uiPriority="67" w:unhideWhenUsed="0"/>
-    <w:lsdException w:name="Medium Grid 2 Accent 2" w:semiHidden="0" w:uiPriority="68" w:unhideWhenUsed="0"/>
-    <w:lsdException w:name="Medium Grid 3 Accent 2" w:semiHidden="0" w:uiPriority="69" w:unhideWhenUsed="0"/>
-    <w:lsdException w:name="Dark List Accent 2" w:semiHidden="0" w:uiPriority="70" w:unhideWhenUsed="0"/>
-    <w:lsdException w:name="Colorful Shading Accent 2" w:semiHidden="0" w:uiPriority="71" w:unhideWhenUsed="0"/>
-    <w:lsdException w:name="Colorful List Accent 2" w:semiHidden="0" w:uiPriority="72" w:unhideWhenUsed="0"/>
-    <w:lsdException w:name="Colorful Grid Accent 2" w:semiHidden="0" w:uiPriority="73" w:unhideWhenUsed="0"/>
-    <w:lsdException w:name="Light Shading Accent 3" w:semiHidden="0" w:uiPriority="60" w:unhideWhenUsed="0"/>
-    <w:lsdException w:name="Light List Accent 3" w:semiHidden="0" w:uiPriority="61" w:unhideWhenUsed="0"/>
-    <w:lsdException w:name="Light Grid Accent 3" w:semiHidden="0" w:uiPriority="62" w:unhideWhenUsed="0"/>
-    <w:lsdException w:name="Medium Shading 1 Accent 3" w:semiHidden="0" w:uiPriority="63" w:unhideWhenUsed="0"/>
-    <w:lsdException w:name="Medium Shading 2 Accent 3" w:semiHidden="0" w:uiPriority="64" w:unhideWhenUsed="0"/>
-    <w:lsdException w:name="Medium List 1 Accent 3" w:semiHidden="0" w:uiPriority="65" w:unhideWhenUsed="0"/>
-    <w:lsdException w:name="Medium List 2 Accent 3" w:semiHidden="0" w:uiPriority="66" w:unhideWhenUsed="0"/>
-    <w:lsdException w:name="Medium Grid 1 Accent 3" w:semiHidden="0" w:uiPriority="67" w:unhideWhenUsed="0"/>
-    <w:lsdException w:name="Medium Grid 2 Accent 3" w:semiHidden="0" w:uiPriority="68" w:unhideWhenUsed="0"/>
-    <w:lsdException w:name="Medium Grid 3 Accent 3" w:semiHidden="0" w:uiPriority="69" w:unhideWhenUsed="0"/>
-    <w:lsdException w:name="Dark List Accent 3" w:semiHidden="0" w:uiPriority="70" w:unhideWhenUsed="0"/>
-    <w:lsdException w:name="Colorful Shading Accent 3" w:semiHidden="0" w:uiPriority="71" w:unhideWhenUsed="0"/>
-    <w:lsdException w:name="Colorful List Accent 3" w:semiHidden="0" w:uiPriority="72" w:unhideWhenUsed="0"/>
-    <w:lsdException w:name="Colorful Grid Accent 3" w:semiHidden="0" w:uiPriority="73" w:unhideWhenUsed="0"/>
-    <w:lsdException w:name="Light Shading Accent 4" w:semiHidden="0" w:uiPriority="60" w:unhideWhenUsed="0"/>
-    <w:lsdException w:name="Light List Accent 4" w:semiHidden="0" w:uiPriority="61" w:unhideWhenUsed="0"/>
-    <w:lsdException w:name="Light Grid Accent 4" w:semiHidden="0" w:uiPriority="62" w:unhideWhenUsed="0"/>
-    <w:lsdException w:name="Medium Shading 1 Accent 4" w:semiHidden="0" w:uiPriority="63" w:unhideWhenUsed="0"/>
-    <w:lsdException w:name="Medium Shading 2 Accent 4" w:semiHidden="0" w:uiPriority="64" w:unhideWhenUsed="0"/>
-    <w:lsdException w:name="Medium List 1 Accent 4" w:semiHidden="0" w:uiPriority="65" w:unhideWhenUsed="0"/>
-    <w:lsdException w:name="Medium List 2 Accent 4" w:semiHidden="0" w:uiPriority="66" w:unhideWhenUsed="0"/>
-    <w:lsdException w:name="Medium Grid 1 Accent 4" w:semiHidden="0" w:uiPriority="67" w:unhideWhenUsed="0"/>
-    <w:lsdException w:name="Medium Grid 2 Accent 4" w:semiHidden="0" w:uiPriority="68" w:unhideWhenUsed="0"/>
-    <w:lsdException w:name="Medium Grid 3 Accent 4" w:semiHidden="0" w:uiPriority="69" w:unhideWhenUsed="0"/>
-    <w:lsdException w:name="Dark List Accent 4" w:semiHidden="0" w:uiPriority="70" w:unhideWhenUsed="0"/>
-    <w:lsdException w:name="Colorful Shading Accent 4" w:semiHidden="0" w:uiPriority="71" w:unhideWhenUsed="0"/>
-    <w:lsdException w:name="Colorful List Accent 4" w:semiHidden="0" w:uiPriority="72" w:unhideWhenUsed="0"/>
-    <w:lsdException w:name="Colorful Grid Accent 4" w:semiHidden="0" w:uiPriority="73" w:unhideWhenUsed="0"/>
-    <w:lsdException w:name="Light Shading Accent 5" w:semiHidden="0" w:uiPriority="60" w:unhideWhenUsed="0"/>
-    <w:lsdException w:name="Light List Accent 5" w:semiHidden="0" w:uiPriority="61" w:unhideWhenUsed="0"/>
-    <w:lsdException w:name="Light Grid Accent 5" w:semiHidden="0" w:uiPriority="62" w:unhideWhenUsed="0"/>
-    <w:lsdException w:name="Medium Shading 1 Accent 5" w:semiHidden="0" w:uiPriority="63" w:unhideWhenUsed="0"/>
-    <w:lsdException w:name="Medium Shading 2 Accent 5" w:semiHidden="0" w:uiPriority="64" w:unhideWhenUsed="0"/>
-    <w:lsdException w:name="Medium List 1 Accent 5" w:semiHidden="0" w:uiPriority="65" w:unhideWhenUsed="0"/>
-    <w:lsdException w:name="Medium List 2 Accent 5" w:semiHidden="0" w:uiPriority="66" w:unhideWhenUsed="0"/>
-    <w:lsdException w:name="Medium Grid 1 Accent 5" w:semiHidden="0" w:uiPriority="67" w:unhideWhenUsed="0"/>
-    <w:lsdException w:name="Medium Grid 2 Accent 5" w:semiHidden="0" w:uiPriority="68" w:unhideWhenUsed="0"/>
-    <w:lsdException w:name="Medium Grid 3 Accent 5" w:semiHidden="0" w:uiPriority="69" w:unhideWhenUsed="0"/>
-    <w:lsdException w:name="Dark List Accent 5" w:semiHidden="0" w:uiPriority="70" w:unhideWhenUsed="0"/>
-    <w:lsdException w:name="Colorful Shading Accent 5" w:semiHidden="0" w:uiPriority="71" w:unhideWhenUsed="0"/>
-    <w:lsdException w:name="Colorful List Accent 5" w:semiHidden="0" w:uiPriority="72" w:unhideWhenUsed="0"/>
-    <w:lsdException w:name="Colorful Grid Accent 5" w:semiHidden="0" w:uiPriority="73" w:unhideWhenUsed="0"/>
-    <w:lsdException w:name="Light Shading Accent 6" w:semiHidden="0" w:uiPriority="60" w:unhideWhenUsed="0"/>
-    <w:lsdException w:name="Light List Accent 6" w:semiHidden="0" w:uiPriority="61" w:unhideWhenUsed="0"/>
-    <w:lsdException w:name="Light Grid Accent 6" w:semiHidden="0" w:uiPriority="62" w:unhideWhenUsed="0"/>
-    <w:lsdException w:name="Medium Shading 1 Accent 6" w:semiHidden="0" w:uiPriority="63" w:unhideWhenUsed="0"/>
-    <w:lsdException w:name="Medium Shading 2 Accent 6" w:semiHidden="0" w:uiPriority="64" w:unhideWhenUsed="0"/>
-    <w:lsdException w:name="Medium List 1 Accent 6" w:semiHidden="0" w:uiPriority="65" w:unhideWhenUsed="0"/>
-    <w:lsdException w:name="Medium List 2 Accent 6" w:semiHidden="0" w:uiPriority="66" w:unhideWhenUsed="0"/>
-    <w:lsdException w:name="Medium Grid 1 Accent 6" w:semiHidden="0" w:uiPriority="67" w:unhideWhenUsed="0"/>
-    <w:lsdException w:name="Medium Grid 2 Accent 6" w:semiHidden="0" w:uiPriority="68" w:unhideWhenUsed="0"/>
-    <w:lsdException w:name="Medium Grid 3 Accent 6" w:semiHidden="0" w:uiPriority="69" w:unhideWhenUsed="0"/>
-    <w:lsdException w:name="Dark List Accent 6" w:semiHidden="0" w:uiPriority="70" w:unhideWhenUsed="0"/>
-    <w:lsdException w:name="Colorful Shading Accent 6" w:semiHidden="0" w:uiPriority="71" w:unhideWhenUsed="0"/>
-    <w:lsdException w:name="Colorful List Accent 6" w:semiHidden="0" w:uiPriority="72" w:unhideWhenUsed="0"/>
-    <w:lsdException w:name="Colorful Grid Accent 6" w:semiHidden="0" w:uiPriority="73" w:unhideWhenUsed="0"/>
-    <w:lsdException w:name="Subtle Emphasis" w:semiHidden="0" w:uiPriority="19" w:unhideWhenUsed="0" w:qFormat="1"/>
-    <w:lsdException w:name="Intense Emphasis" w:semiHidden="0" w:uiPriority="21" w:unhideWhenUsed="0" w:qFormat="1"/>
-    <w:lsdException w:name="Subtle Reference" w:semiHidden="0" w:uiPriority="31" w:unhideWhenUsed="0" w:qFormat="1"/>
-    <w:lsdException w:name="Intense Reference" w:semiHidden="0" w:uiPriority="32" w:unhideWhenUsed="0" w:qFormat="1"/>
-    <w:lsdException w:name="Book Title" w:semiHidden="0" w:uiPriority="33" w:unhideWhenUsed="0" w:qFormat="1"/>
-    <w:lsdException w:name="Bibliography" w:uiPriority="37"/>
-    <w:lsdException w:name="TOC Heading" w:uiPriority="39" w:qFormat="1"/>
+  <w:latentStyles w:defLockedState="0" w:defUIPriority="99" w:defSemiHidden="0" w:defUnhideWhenUsed="0" w:defQFormat="0" w:count="380">
+    <w:lsdException w:name="Normal" w:uiPriority="0" w:qFormat="1"/>
+    <w:lsdException w:name="heading 1" w:uiPriority="9" w:qFormat="1"/>
+    <w:lsdException w:name="heading 2" w:semiHidden="1" w:uiPriority="9" w:unhideWhenUsed="1" w:qFormat="1"/>
+    <w:lsdException w:name="heading 3" w:semiHidden="1" w:uiPriority="9" w:unhideWhenUsed="1" w:qFormat="1"/>
+    <w:lsdException w:name="heading 4" w:semiHidden="1" w:uiPriority="9" w:unhideWhenUsed="1" w:qFormat="1"/>
+    <w:lsdException w:name="heading 5" w:semiHidden="1" w:uiPriority="9" w:unhideWhenUsed="1" w:qFormat="1"/>
+    <w:lsdException w:name="heading 6" w:semiHidden="1" w:uiPriority="9" w:unhideWhenUsed="1" w:qFormat="1"/>
+    <w:lsdException w:name="heading 7" w:semiHidden="1" w:uiPriority="9" w:unhideWhenUsed="1" w:qFormat="1"/>
+    <w:lsdException w:name="heading 8" w:semiHidden="1" w:uiPriority="9" w:unhideWhenUsed="1" w:qFormat="1"/>
+    <w:lsdException w:name="heading 9" w:semiHidden="1" w:uiPriority="9" w:unhideWhenUsed="1" w:qFormat="1"/>
+    <w:lsdException w:name="index 1" w:semiHidden="1" w:unhideWhenUsed="1"/>
+    <w:lsdException w:name="index 2" w:semiHidden="1" w:unhideWhenUsed="1"/>
+    <w:lsdException w:name="index 3" w:semiHidden="1" w:unhideWhenUsed="1"/>
+    <w:lsdException w:name="index 4" w:semiHidden="1" w:unhideWhenUsed="1"/>
+    <w:lsdException w:name="index 5" w:semiHidden="1" w:unhideWhenUsed="1"/>
+    <w:lsdException w:name="index 6" w:semiHidden="1" w:unhideWhenUsed="1"/>
+    <w:lsdException w:name="index 7" w:semiHidden="1" w:unhideWhenUsed="1"/>
+    <w:lsdException w:name="index 8" w:semiHidden="1" w:unhideWhenUsed="1"/>
+    <w:lsdException w:name="index 9" w:semiHidden="1" w:unhideWhenUsed="1"/>
+    <w:lsdException w:name="toc 1" w:semiHidden="1" w:uiPriority="39" w:unhideWhenUsed="1"/>
+    <w:lsdException w:name="toc 2" w:semiHidden="1" w:uiPriority="39" w:unhideWhenUsed="1"/>
+    <w:lsdException w:name="toc 3" w:semiHidden="1" w:uiPriority="39" w:unhideWhenUsed="1"/>
+    <w:lsdException w:name="toc 4" w:semiHidden="1" w:uiPriority="39" w:unhideWhenUsed="1"/>
+    <w:lsdException w:name="toc 5" w:semiHidden="1" w:uiPriority="39" w:unhideWhenUsed="1"/>
+    <w:lsdException w:name="toc 6" w:semiHidden="1" w:uiPriority="39" w:unhideWhenUsed="1"/>
+    <w:lsdException w:name="toc 7" w:semiHidden="1" w:uiPriority="39" w:unhideWhenUsed="1"/>
+    <w:lsdException w:name="toc 8" w:semiHidden="1" w:uiPriority="39" w:unhideWhenUsed="1"/>
+    <w:lsdException w:name="toc 9" w:semiHidden="1" w:uiPriority="39" w:unhideWhenUsed="1"/>
+    <w:lsdException w:name="Normal Indent" w:semiHidden="1" w:unhideWhenUsed="1"/>
+    <w:lsdException w:name="footnote text" w:semiHidden="1" w:unhideWhenUsed="1"/>
+    <w:lsdException w:name="annotation text" w:semiHidden="1" w:unhideWhenUsed="1"/>
+    <w:lsdException w:name="header" w:semiHidden="1" w:unhideWhenUsed="1"/>
+    <w:lsdException w:name="footer" w:semiHidden="1" w:unhideWhenUsed="1"/>
+    <w:lsdException w:name="index heading" w:semiHidden="1" w:unhideWhenUsed="1"/>
+    <w:lsdException w:name="caption" w:semiHidden="1" w:uiPriority="35" w:unhideWhenUsed="1" w:qFormat="1"/>
+    <w:lsdException w:name="table of figures" w:semiHidden="1" w:unhideWhenUsed="1"/>
+    <w:lsdException w:name="envelope address" w:semiHidden="1" w:unhideWhenUsed="1"/>
+    <w:lsdException w:name="envelope return" w:semiHidden="1" w:unhideWhenUsed="1"/>
+    <w:lsdException w:name="footnote reference" w:semiHidden="1" w:unhideWhenUsed="1"/>
+    <w:lsdException w:name="annotation reference" w:semiHidden="1" w:unhideWhenUsed="1"/>
+    <w:lsdException w:name="line number" w:semiHidden="1" w:unhideWhenUsed="1"/>
+    <w:lsdException w:name="page number" w:semiHidden="1" w:unhideWhenUsed="1"/>
+    <w:lsdException w:name="endnote reference" w:semiHidden="1" w:unhideWhenUsed="1"/>
+    <w:lsdException w:name="endnote text" w:semiHidden="1" w:unhideWhenUsed="1"/>
+    <w:lsdException w:name="table of authorities" w:semiHidden="1" w:unhideWhenUsed="1"/>
+    <w:lsdException w:name="macro" w:semiHidden="1" w:unhideWhenUsed="1"/>
+    <w:lsdException w:name="toa heading" w:semiHidden="1" w:unhideWhenUsed="1"/>
+    <w:lsdException w:name="List" w:semiHidden="1" w:unhideWhenUsed="1"/>
+    <w:lsdException w:name="List Bullet" w:semiHidden="1" w:unhideWhenUsed="1"/>
+    <w:lsdException w:name="List Number" w:semiHidden="1" w:unhideWhenUsed="1"/>
+    <w:lsdException w:name="List 2" w:semiHidden="1" w:unhideWhenUsed="1"/>
+    <w:lsdException w:name="List 3" w:semiHidden="1" w:unhideWhenUsed="1"/>
+    <w:lsdException w:name="List 4" w:semiHidden="1" w:unhideWhenUsed="1"/>
+    <w:lsdException w:name="List 5" w:semiHidden="1" w:unhideWhenUsed="1"/>
+    <w:lsdException w:name="List Bullet 2" w:semiHidden="1" w:unhideWhenUsed="1"/>
+    <w:lsdException w:name="List Bullet 3" w:semiHidden="1" w:unhideWhenUsed="1"/>
+    <w:lsdException w:name="List Bullet 4" w:semiHidden="1" w:unhideWhenUsed="1"/>
+    <w:lsdException w:name="List Bullet 5" w:semiHidden="1" w:unhideWhenUsed="1"/>
+    <w:lsdException w:name="List Number 2" w:semiHidden="1" w:unhideWhenUsed="1"/>
+    <w:lsdException w:name="List Number 3" w:semiHidden="1" w:unhideWhenUsed="1"/>
+    <w:lsdException w:name="List Number 4" w:semiHidden="1" w:unhideWhenUsed="1"/>
+    <w:lsdException w:name="List Number 5" w:semiHidden="1" w:unhideWhenUsed="1"/>
+    <w:lsdException w:name="Title" w:uiPriority="10" w:qFormat="1"/>
+    <w:lsdException w:name="Closing" w:semiHidden="1" w:unhideWhenUsed="1"/>
+    <w:lsdException w:name="Signature" w:semiHidden="1" w:unhideWhenUsed="1"/>
+    <w:lsdException w:name="Default Paragraph Font" w:semiHidden="1" w:uiPriority="1" w:unhideWhenUsed="1"/>
+    <w:lsdException w:name="Body Text" w:semiHidden="1" w:unhideWhenUsed="1"/>
+    <w:lsdException w:name="Body Text Indent" w:semiHidden="1" w:unhideWhenUsed="1"/>
+    <w:lsdException w:name="List Continue" w:semiHidden="1" w:unhideWhenUsed="1"/>
+    <w:lsdException w:name="List Continue 2" w:semiHidden="1" w:unhideWhenUsed="1"/>
+    <w:lsdException w:name="List Continue 3" w:semiHidden="1" w:unhideWhenUsed="1"/>
+    <w:lsdException w:name="List Continue 4" w:semiHidden="1" w:unhideWhenUsed="1"/>
+    <w:lsdException w:name="List Continue 5" w:semiHidden="1" w:unhideWhenUsed="1"/>
+    <w:lsdException w:name="Message Header" w:semiHidden="1" w:unhideWhenUsed="1"/>
+    <w:lsdException w:name="Subtitle" w:uiPriority="11" w:qFormat="1"/>
+    <w:lsdException w:name="Salutation" w:semiHidden="1" w:unhideWhenUsed="1"/>
+    <w:lsdException w:name="Date" w:semiHidden="1" w:unhideWhenUsed="1"/>
+    <w:lsdException w:name="Body Text First Indent" w:semiHidden="1" w:unhideWhenUsed="1"/>
+    <w:lsdException w:name="Body Text First Indent 2" w:semiHidden="1" w:unhideWhenUsed="1"/>
+    <w:lsdException w:name="Note Heading" w:semiHidden="1" w:unhideWhenUsed="1"/>
+    <w:lsdException w:name="Body Text 2" w:semiHidden="1" w:unhideWhenUsed="1"/>
+    <w:lsdException w:name="Body Text 3" w:semiHidden="1" w:unhideWhenUsed="1"/>
+    <w:lsdException w:name="Body Text Indent 2" w:semiHidden="1" w:unhideWhenUsed="1"/>
+    <w:lsdException w:name="Body Text Indent 3" w:semiHidden="1" w:unhideWhenUsed="1"/>
+    <w:lsdException w:name="Block Text" w:semiHidden="1" w:unhideWhenUsed="1"/>
+    <w:lsdException w:name="Hyperlink" w:semiHidden="1" w:unhideWhenUsed="1"/>
+    <w:lsdException w:name="FollowedHyperlink" w:semiHidden="1" w:unhideWhenUsed="1"/>
+    <w:lsdException w:name="Strong" w:uiPriority="22" w:qFormat="1"/>
+    <w:lsdException w:name="Emphasis" w:uiPriority="20" w:qFormat="1"/>
+    <w:lsdException w:name="Document Map" w:semiHidden="1" w:unhideWhenUsed="1"/>
+    <w:lsdException w:name="Plain Text" w:semiHidden="1" w:unhideWhenUsed="1"/>
+    <w:lsdException w:name="E-mail Signature" w:semiHidden="1" w:unhideWhenUsed="1"/>
+    <w:lsdException w:name="HTML Top of Form" w:semiHidden="1" w:unhideWhenUsed="1"/>
+    <w:lsdException w:name="HTML Bottom of Form" w:semiHidden="1" w:unhideWhenUsed="1"/>
+    <w:lsdException w:name="Normal (Web)" w:semiHidden="1" w:unhideWhenUsed="1"/>
+    <w:lsdException w:name="HTML Acronym" w:semiHidden="1" w:unhideWhenUsed="1"/>
+    <w:lsdException w:name="HTML Address" w:semiHidden="1" w:unhideWhenUsed="1"/>
+    <w:lsdException w:name="HTML Cite" w:semiHidden="1" w:unhideWhenUsed="1"/>
+    <w:lsdException w:name="HTML Code" w:semiHidden="1" w:unhideWhenUsed="1"/>
+    <w:lsdException w:name="HTML Definition" w:semiHidden="1" w:unhideWhenUsed="1"/>
+    <w:lsdException w:name="HTML Keyboard" w:semiHidden="1" w:unhideWhenUsed="1"/>
+    <w:lsdException w:name="HTML Preformatted" w:semiHidden="1" w:unhideWhenUsed="1"/>
+    <w:lsdException w:name="HTML Sample" w:semiHidden="1" w:unhideWhenUsed="1"/>
+    <w:lsdException w:name="HTML Typewriter" w:semiHidden="1" w:unhideWhenUsed="1"/>
+    <w:lsdException w:name="HTML Variable" w:semiHidden="1" w:unhideWhenUsed="1"/>
+    <w:lsdException w:name="Normal Table" w:semiHidden="1" w:unhideWhenUsed="1"/>
+    <w:lsdException w:name="annotation subject" w:semiHidden="1" w:unhideWhenUsed="1"/>
+    <w:lsdException w:name="No List" w:semiHidden="1" w:unhideWhenUsed="1"/>
+    <w:lsdException w:name="Outline List 1" w:semiHidden="1" w:unhideWhenUsed="1"/>
+    <w:lsdException w:name="Outline List 2" w:semiHidden="1" w:unhideWhenUsed="1"/>
+    <w:lsdException w:name="Outline List 3" w:semiHidden="1" w:unhideWhenUsed="1"/>
+    <w:lsdException w:name="Table Simple 1" w:semiHidden="1" w:unhideWhenUsed="1"/>
+    <w:lsdException w:name="Table Simple 2" w:semiHidden="1" w:unhideWhenUsed="1"/>
+    <w:lsdException w:name="Table Simple 3" w:semiHidden="1" w:unhideWhenUsed="1"/>
+    <w:lsdException w:name="Table Classic 1" w:semiHidden="1" w:unhideWhenUsed="1"/>
+    <w:lsdException w:name="Table Classic 2" w:semiHidden="1" w:unhideWhenUsed="1"/>
+    <w:lsdException w:name="Table Classic 3" w:semiHidden="1" w:unhideWhenUsed="1"/>
+    <w:lsdException w:name="Table Classic 4" w:semiHidden="1" w:unhideWhenUsed="1"/>
+    <w:lsdException w:name="Table Colorful 1" w:semiHidden="1" w:unhideWhenUsed="1"/>
+    <w:lsdException w:name="Table Colorful 2" w:semiHidden="1" w:unhideWhenUsed="1"/>
+    <w:lsdException w:name="Table Colorful 3" w:semiHidden="1" w:unhideWhenUsed="1"/>
+    <w:lsdException w:name="Table Columns 1" w:semiHidden="1" w:unhideWhenUsed="1"/>
+    <w:lsdException w:name="Table Columns 2" w:semiHidden="1" w:unhideWhenUsed="1"/>
+    <w:lsdException w:name="Table Columns 3" w:semiHidden="1" w:unhideWhenUsed="1"/>
+    <w:lsdException w:name="Table Columns 4" w:semiHidden="1" w:unhideWhenUsed="1"/>
+    <w:lsdException w:name="Table Columns 5" w:semiHidden="1" w:unhideWhenUsed="1"/>
+    <w:lsdException w:name="Table Grid 1" w:semiHidden="1" w:unhideWhenUsed="1"/>
+    <w:lsdException w:name="Table Grid 2" w:semiHidden="1" w:unhideWhenUsed="1"/>
+    <w:lsdException w:name="Table Grid 3" w:semiHidden="1" w:unhideWhenUsed="1"/>
+    <w:lsdException w:name="Table Grid 4" w:semiHidden="1" w:unhideWhenUsed="1"/>
+    <w:lsdException w:name="Table Grid 5" w:semiHidden="1" w:unhideWhenUsed="1"/>
+    <w:lsdException w:name="Table Grid 6" w:semiHidden="1" w:unhideWhenUsed="1"/>
+    <w:lsdException w:name="Table Grid 7" w:semiHidden="1" w:unhideWhenUsed="1"/>
+    <w:lsdException w:name="Table Grid 8" w:semiHidden="1" w:unhideWhenUsed="1"/>
+    <w:lsdException w:name="Table List 1" w:semiHidden="1" w:unhideWhenUsed="1"/>
+    <w:lsdException w:name="Table List 2" w:semiHidden="1" w:unhideWhenUsed="1"/>
+    <w:lsdException w:name="Table List 3" w:semiHidden="1" w:unhideWhenUsed="1"/>
+    <w:lsdException w:name="Table List 4" w:semiHidden="1" w:unhideWhenUsed="1"/>
+    <w:lsdException w:name="Table List 5" w:semiHidden="1" w:unhideWhenUsed="1"/>
+    <w:lsdException w:name="Table List 6" w:semiHidden="1" w:unhideWhenUsed="1"/>
+    <w:lsdException w:name="Table List 7" w:semiHidden="1" w:unhideWhenUsed="1"/>
+    <w:lsdException w:name="Table List 8" w:semiHidden="1" w:unhideWhenUsed="1"/>
+    <w:lsdException w:name="Table 3D effects 1" w:semiHidden="1" w:unhideWhenUsed="1"/>
+    <w:lsdException w:name="Table 3D effects 2" w:semiHidden="1" w:unhideWhenUsed="1"/>
+    <w:lsdException w:name="Table 3D effects 3" w:semiHidden="1" w:unhideWhenUsed="1"/>
+    <w:lsdException w:name="Table Contemporary" w:semiHidden="1" w:unhideWhenUsed="1"/>
+    <w:lsdException w:name="Table Elegant" w:semiHidden="1" w:unhideWhenUsed="1"/>
+    <w:lsdException w:name="Table Professional" w:semiHidden="1" w:unhideWhenUsed="1"/>
+    <w:lsdException w:name="Table Subtle 1" w:semiHidden="1" w:unhideWhenUsed="1"/>
+    <w:lsdException w:name="Table Subtle 2" w:semiHidden="1" w:unhideWhenUsed="1"/>
+    <w:lsdException w:name="Table Web 1" w:semiHidden="1" w:unhideWhenUsed="1"/>
+    <w:lsdException w:name="Table Web 2" w:semiHidden="1" w:unhideWhenUsed="1"/>
+    <w:lsdException w:name="Table Web 3" w:semiHidden="1" w:unhideWhenUsed="1"/>
+    <w:lsdException w:name="Balloon Text" w:semiHidden="1" w:unhideWhenUsed="1"/>
+    <w:lsdException w:name="Table Grid" w:uiPriority="59"/>
+    <w:lsdException w:name="Table Theme" w:semiHidden="1" w:unhideWhenUsed="1"/>
+    <w:lsdException w:name="Note Level 1" w:semiHidden="1" w:unhideWhenUsed="1"/>
+    <w:lsdException w:name="Note Level 2" w:semiHidden="1" w:unhideWhenUsed="1"/>
+    <w:lsdException w:name="Note Level 3" w:semiHidden="1" w:unhideWhenUsed="1"/>
+    <w:lsdException w:name="Note Level 4" w:semiHidden="1" w:unhideWhenUsed="1"/>
+    <w:lsdException w:name="Note Level 5" w:semiHidden="1" w:unhideWhenUsed="1"/>
+    <w:lsdException w:name="Note Level 6" w:semiHidden="1" w:unhideWhenUsed="1"/>
+    <w:lsdException w:name="Note Level 7" w:semiHidden="1" w:unhideWhenUsed="1"/>
+    <w:lsdException w:name="Note Level 8" w:semiHidden="1" w:unhideWhenUsed="1"/>
+    <w:lsdException w:name="Note Level 9" w:semiHidden="1" w:unhideWhenUsed="1"/>
+    <w:lsdException w:name="Placeholder Text" w:semiHidden="1"/>
+    <w:lsdException w:name="No Spacing" w:uiPriority="1" w:qFormat="1"/>
+    <w:lsdException w:name="Light Shading" w:uiPriority="60"/>
+    <w:lsdException w:name="Light List" w:uiPriority="61"/>
+    <w:lsdException w:name="Light Grid" w:uiPriority="62"/>
+    <w:lsdException w:name="Medium Shading 1" w:uiPriority="63"/>
+    <w:lsdException w:name="Medium Shading 2" w:uiPriority="64"/>
+    <w:lsdException w:name="Medium List 1" w:uiPriority="65"/>
+    <w:lsdException w:name="Medium List 2" w:uiPriority="66"/>
+    <w:lsdException w:name="Medium Grid 1" w:uiPriority="67"/>
+    <w:lsdException w:name="Medium Grid 2" w:uiPriority="68"/>
+    <w:lsdException w:name="Medium Grid 3" w:uiPriority="69"/>
+    <w:lsdException w:name="Dark List" w:uiPriority="70"/>
+    <w:lsdException w:name="Colorful Shading" w:uiPriority="71"/>
+    <w:lsdException w:name="Colorful List" w:uiPriority="72"/>
+    <w:lsdException w:name="Colorful Grid" w:uiPriority="73"/>
+    <w:lsdException w:name="Light Shading Accent 1" w:uiPriority="60"/>
+    <w:lsdException w:name="Light List Accent 1" w:uiPriority="61"/>
+    <w:lsdException w:name="Light Grid Accent 1" w:uiPriority="62"/>
+    <w:lsdException w:name="Medium Shading 1 Accent 1" w:uiPriority="63"/>
+    <w:lsdException w:name="Medium Shading 2 Accent 1" w:uiPriority="64"/>
+    <w:lsdException w:name="Medium List 1 Accent 1" w:uiPriority="65"/>
+    <w:lsdException w:name="Revision" w:semiHidden="1"/>
+    <w:lsdException w:name="List Paragraph" w:uiPriority="34" w:qFormat="1"/>
+    <w:lsdException w:name="Quote" w:uiPriority="29" w:qFormat="1"/>
+    <w:lsdException w:name="Intense Quote" w:uiPriority="30" w:qFormat="1"/>
+    <w:lsdException w:name="Medium List 2 Accent 1" w:uiPriority="66"/>
+    <w:lsdException w:name="Medium Grid 1 Accent 1" w:uiPriority="67"/>
+    <w:lsdException w:name="Medium Grid 2 Accent 1" w:uiPriority="68"/>
+    <w:lsdException w:name="Medium Grid 3 Accent 1" w:uiPriority="69"/>
+    <w:lsdException w:name="Dark List Accent 1" w:uiPriority="70"/>
+    <w:lsdException w:name="Colorful Shading Accent 1" w:uiPriority="71"/>
+    <w:lsdException w:name="Colorful List Accent 1" w:uiPriority="72"/>
+    <w:lsdException w:name="Colorful Grid Accent 1" w:uiPriority="73"/>
+    <w:lsdException w:name="Light Shading Accent 2" w:uiPriority="60"/>
+    <w:lsdException w:name="Light List Accent 2" w:uiPriority="61"/>
+    <w:lsdException w:name="Light Grid Accent 2" w:uiPriority="62"/>
+    <w:lsdException w:name="Medium Shading 1 Accent 2" w:uiPriority="63"/>
+    <w:lsdException w:name="Medium Shading 2 Accent 2" w:uiPriority="64"/>
+    <w:lsdException w:name="Medium List 1 Accent 2" w:uiPriority="65"/>
+    <w:lsdException w:name="Medium List 2 Accent 2" w:uiPriority="66"/>
+    <w:lsdException w:name="Medium Grid 1 Accent 2" w:uiPriority="67"/>
+    <w:lsdException w:name="Medium Grid 2 Accent 2" w:uiPriority="68"/>
+    <w:lsdException w:name="Medium Grid 3 Accent 2" w:uiPriority="69"/>
+    <w:lsdException w:name="Dark List Accent 2" w:uiPriority="70"/>
+    <w:lsdException w:name="Colorful Shading Accent 2" w:uiPriority="71"/>
+    <w:lsdException w:name="Colorful List Accent 2" w:uiPriority="72"/>
+    <w:lsdException w:name="Colorful Grid Accent 2" w:uiPriority="73"/>
+    <w:lsdException w:name="Light Shading Accent 3" w:uiPriority="60"/>
+    <w:lsdException w:name="Light List Accent 3" w:uiPriority="61"/>
+    <w:lsdException w:name="Light Grid Accent 3" w:uiPriority="62"/>
+    <w:lsdException w:name="Medium Shading 1 Accent 3" w:uiPriority="63"/>
+    <w:lsdException w:name="Medium Shading 2 Accent 3" w:uiPriority="64"/>
+    <w:lsdException w:name="Medium List 1 Accent 3" w:uiPriority="65"/>
+    <w:lsdException w:name="Medium List 2 Accent 3" w:uiPriority="66"/>
+    <w:lsdException w:name="Medium Grid 1 Accent 3" w:uiPriority="67"/>
+    <w:lsdException w:name="Medium Grid 2 Accent 3" w:uiPriority="68"/>
+    <w:lsdException w:name="Medium Grid 3 Accent 3" w:uiPriority="69"/>
+    <w:lsdException w:name="Dark List Accent 3" w:uiPriority="70"/>
+    <w:lsdException w:name="Colorful Shading Accent 3" w:uiPriority="71"/>
+    <w:lsdException w:name="Colorful List Accent 3" w:uiPriority="72"/>
+    <w:lsdException w:name="Colorful Grid Accent 3" w:uiPriority="73"/>
+    <w:lsdException w:name="Light Shading Accent 4" w:uiPriority="60"/>
+    <w:lsdException w:name="Light List Accent 4" w:uiPriority="61"/>
+    <w:lsdException w:name="Light Grid Accent 4" w:uiPriority="62"/>
+    <w:lsdException w:name="Medium Shading 1 Accent 4" w:uiPriority="63"/>
+    <w:lsdException w:name="Medium Shading 2 Accent 4" w:uiPriority="64"/>
+    <w:lsdException w:name="Medium List 1 Accent 4" w:uiPriority="65"/>
+    <w:lsdException w:name="Medium List 2 Accent 4" w:uiPriority="66"/>
+    <w:lsdException w:name="Medium Grid 1 Accent 4" w:uiPriority="67"/>
+    <w:lsdException w:name="Medium Grid 2 Accent 4" w:uiPriority="68"/>
+    <w:lsdException w:name="Medium Grid 3 Accent 4" w:uiPriority="69"/>
+    <w:lsdException w:name="Dark List Accent 4" w:uiPriority="70"/>
+    <w:lsdException w:name="Colorful Shading Accent 4" w:uiPriority="71"/>
+    <w:lsdException w:name="Colorful List Accent 4" w:uiPriority="72"/>
+    <w:lsdException w:name="Colorful Grid Accent 4" w:uiPriority="73"/>
+    <w:lsdException w:name="Light Shading Accent 5" w:uiPriority="60"/>
+    <w:lsdException w:name="Light List Accent 5" w:uiPriority="61"/>
+    <w:lsdException w:name="Light Grid Accent 5" w:uiPriority="62"/>
+    <w:lsdException w:name="Medium Shading 1 Accent 5" w:uiPriority="63"/>
+    <w:lsdException w:name="Medium Shading 2 Accent 5" w:uiPriority="64"/>
+    <w:lsdException w:name="Medium List 1 Accent 5" w:uiPriority="65"/>
+    <w:lsdException w:name="Medium List 2 Accent 5" w:uiPriority="66"/>
+    <w:lsdException w:name="Medium Grid 1 Accent 5" w:uiPriority="67"/>
+    <w:lsdException w:name="Medium Grid 2 Accent 5" w:uiPriority="68"/>
+    <w:lsdException w:name="Medium Grid 3 Accent 5" w:uiPriority="69"/>
+    <w:lsdException w:name="Dark List Accent 5" w:uiPriority="70"/>
+    <w:lsdException w:name="Colorful Shading Accent 5" w:uiPriority="71"/>
+    <w:lsdException w:name="Colorful List Accent 5" w:uiPriority="72"/>
+    <w:lsdException w:name="Colorful Grid Accent 5" w:uiPriority="73"/>
+    <w:lsdException w:name="Light Shading Accent 6" w:uiPriority="60"/>
+    <w:lsdException w:name="Light List Accent 6" w:uiPriority="61"/>
+    <w:lsdException w:name="Light Grid Accent 6" w:uiPriority="62"/>
+    <w:lsdException w:name="Medium Shading 1 Accent 6" w:uiPriority="63"/>
+    <w:lsdException w:name="Medium Shading 2 Accent 6" w:uiPriority="64"/>
+    <w:lsdException w:name="Medium List 1 Accent 6" w:uiPriority="65"/>
+    <w:lsdException w:name="Medium List 2 Accent 6" w:uiPriority="66"/>
+    <w:lsdException w:name="Medium Grid 1 Accent 6" w:uiPriority="67"/>
+    <w:lsdException w:name="Medium Grid 2 Accent 6" w:uiPriority="68"/>
+    <w:lsdException w:name="Medium Grid 3 Accent 6" w:uiPriority="69"/>
+    <w:lsdException w:name="Dark List Accent 6" w:uiPriority="70"/>
+    <w:lsdException w:name="Colorful Shading Accent 6" w:uiPriority="71"/>
+    <w:lsdException w:name="Colorful List Accent 6" w:uiPriority="72"/>
+    <w:lsdException w:name="Colorful Grid Accent 6" w:uiPriority="73"/>
+    <w:lsdException w:name="Subtle Emphasis" w:uiPriority="19" w:qFormat="1"/>
+    <w:lsdException w:name="Intense Emphasis" w:uiPriority="21" w:qFormat="1"/>
+    <w:lsdException w:name="Subtle Reference" w:uiPriority="31" w:qFormat="1"/>
+    <w:lsdException w:name="Intense Reference" w:uiPriority="32" w:qFormat="1"/>
+    <w:lsdException w:name="Book Title" w:uiPriority="33" w:qFormat="1"/>
+    <w:lsdException w:name="Bibliography" w:semiHidden="1" w:uiPriority="37" w:unhideWhenUsed="1"/>
+    <w:lsdException w:name="TOC Heading" w:semiHidden="1" w:uiPriority="39" w:unhideWhenUsed="1" w:qFormat="1"/>
+    <w:lsdException w:name="Plain Table 1" w:uiPriority="41"/>
+    <w:lsdException w:name="Plain Table 2" w:uiPriority="42"/>
+    <w:lsdException w:name="Plain Table 3" w:uiPriority="43"/>
+    <w:lsdException w:name="Plain Table 4" w:uiPriority="44"/>
+    <w:lsdException w:name="Plain Table 5" w:uiPriority="45"/>
+    <w:lsdException w:name="Grid Table Light" w:uiPriority="40"/>
+    <w:lsdException w:name="Grid Table 1 Light" w:uiPriority="46"/>
+    <w:lsdException w:name="Grid Table 2" w:uiPriority="47"/>
+    <w:lsdException w:name="Grid Table 3" w:uiPriority="48"/>
+    <w:lsdException w:name="Grid Table 4" w:uiPriority="49"/>
+    <w:lsdException w:name="Grid Table 5 Dark" w:uiPriority="50"/>
+    <w:lsdException w:name="Grid Table 6 Colorful" w:uiPriority="51"/>
+    <w:lsdException w:name="Grid Table 7 Colorful" w:uiPriority="52"/>
+    <w:lsdException w:name="Grid Table 1 Light Accent 1" w:uiPriority="46"/>
+    <w:lsdException w:name="Grid Table 2 Accent 1" w:uiPriority="47"/>
+    <w:lsdException w:name="Grid Table 3 Accent 1" w:uiPriority="48"/>
+    <w:lsdException w:name="Grid Table 4 Accent 1" w:uiPriority="49"/>
+    <w:lsdException w:name="Grid Table 5 Dark Accent 1" w:uiPriority="50"/>
+    <w:lsdException w:name="Grid Table 6 Colorful Accent 1" w:uiPriority="51"/>
+    <w:lsdException w:name="Grid Table 7 Colorful Accent 1" w:uiPriority="52"/>
+    <w:lsdException w:name="Grid Table 1 Light Accent 2" w:uiPriority="46"/>
+    <w:lsdException w:name="Grid Table 2 Accent 2" w:uiPriority="47"/>
+    <w:lsdException w:name="Grid Table 3 Accent 2" w:uiPriority="48"/>
+    <w:lsdException w:name="Grid Table 4 Accent 2" w:uiPriority="49"/>
+    <w:lsdException w:name="Grid Table 5 Dark Accent 2" w:uiPriority="50"/>
+    <w:lsdException w:name="Grid Table 6 Colorful Accent 2" w:uiPriority="51"/>
+    <w:lsdException w:name="Grid Table 7 Colorful Accent 2" w:uiPriority="52"/>
+    <w:lsdException w:name="Grid Table 1 Light Accent 3" w:uiPriority="46"/>
+    <w:lsdException w:name="Grid Table 2 Accent 3" w:uiPriority="47"/>
+    <w:lsdException w:name="Grid Table 3 Accent 3" w:uiPriority="48"/>
+    <w:lsdException w:name="Grid Table 4 Accent 3" w:uiPriority="49"/>
+    <w:lsdException w:name="Grid Table 5 Dark Accent 3" w:uiPriority="50"/>
+    <w:lsdException w:name="Grid Table 6 Colorful Accent 3" w:uiPriority="51"/>
+    <w:lsdException w:name="Grid Table 7 Colorful Accent 3" w:uiPriority="52"/>
+    <w:lsdException w:name="Grid Table 1 Light Accent 4" w:uiPriority="46"/>
+    <w:lsdException w:name="Grid Table 2 Accent 4" w:uiPriority="47"/>
+    <w:lsdException w:name="Grid Table 3 Accent 4" w:uiPriority="48"/>
+    <w:lsdException w:name="Grid Table 4 Accent 4" w:uiPriority="49"/>
+    <w:lsdException w:name="Grid Table 5 Dark Accent 4" w:uiPriority="50"/>
+    <w:lsdException w:name="Grid Table 6 Colorful Accent 4" w:uiPriority="51"/>
+    <w:lsdException w:name="Grid Table 7 Colorful Accent 4" w:uiPriority="52"/>
+    <w:lsdException w:name="Grid Table 1 Light Accent 5" w:uiPriority="46"/>
+    <w:lsdException w:name="Grid Table 2 Accent 5" w:uiPriority="47"/>
+    <w:lsdException w:name="Grid Table 3 Accent 5" w:uiPriority="48"/>
+    <w:lsdException w:name="Grid Table 4 Accent 5" w:uiPriority="49"/>
+    <w:lsdException w:name="Grid Table 5 Dark Accent 5" w:uiPriority="50"/>
+    <w:lsdException w:name="Grid Table 6 Colorful Accent 5" w:uiPriority="51"/>
+    <w:lsdException w:name="Grid Table 7 Colorful Accent 5" w:uiPriority="52"/>
+    <w:lsdException w:name="Grid Table 1 Light Accent 6" w:uiPriority="46"/>
+    <w:lsdException w:name="Grid Table 2 Accent 6" w:uiPriority="47"/>
+    <w:lsdException w:name="Grid Table 3 Accent 6" w:uiPriority="48"/>
+    <w:lsdException w:name="Grid Table 4 Accent 6" w:uiPriority="49"/>
+    <w:lsdException w:name="Grid Table 5 Dark Accent 6" w:uiPriority="50"/>
+    <w:lsdException w:name="Grid Table 6 Colorful Accent 6" w:uiPriority="51"/>
+    <w:lsdException w:name="Grid Table 7 Colorful Accent 6" w:uiPriority="52"/>
+    <w:lsdException w:name="List Table 1 Light" w:uiPriority="46"/>
+    <w:lsdException w:name="List Table 2" w:uiPriority="47"/>
+    <w:lsdException w:name="List Table 3" w:uiPriority="48"/>
+    <w:lsdException w:name="List Table 4" w:uiPriority="49"/>
+    <w:lsdException w:name="List Table 5 Dark" w:uiPriority="50"/>
+    <w:lsdException w:name="List Table 6 Colorful" w:uiPriority="51"/>
+    <w:lsdException w:name="List Table 7 Colorful" w:uiPriority="52"/>
+    <w:lsdException w:name="List Table 1 Light Accent 1" w:uiPriority="46"/>
+    <w:lsdException w:name="List Table 2 Accent 1" w:uiPriority="47"/>
+    <w:lsdException w:name="List Table 3 Accent 1" w:uiPriority="48"/>
+    <w:lsdException w:name="List Table 4 Accent 1" w:uiPriority="49"/>
+    <w:lsdException w:name="List Table 5 Dark Accent 1" w:uiPriority="50"/>
+    <w:lsdException w:name="List Table 6 Colorful Accent 1" w:uiPriority="51"/>
+    <w:lsdException w:name="List Table 7 Colorful Accent 1" w:uiPriority="52"/>
+    <w:lsdException w:name="List Table 1 Light Accent 2" w:uiPriority="46"/>
+    <w:lsdException w:name="List Table 2 Accent 2" w:uiPriority="47"/>
+    <w:lsdException w:name="List Table 3 Accent 2" w:uiPriority="48"/>
+    <w:lsdException w:name="List Table 4 Accent 2" w:uiPriority="49"/>
+    <w:lsdException w:name="List Table 5 Dark Accent 2" w:uiPriority="50"/>
+    <w:lsdException w:name="List Table 6 Colorful Accent 2" w:uiPriority="51"/>
+    <w:lsdException w:name="List Table 7 Colorful Accent 2" w:uiPriority="52"/>
+    <w:lsdException w:name="List Table 1 Light Accent 3" w:uiPriority="46"/>
+    <w:lsdException w:name="List Table 2 Accent 3" w:uiPriority="47"/>
+    <w:lsdException w:name="List Table 3 Accent 3" w:uiPriority="48"/>
+    <w:lsdException w:name="List Table 4 Accent 3" w:uiPriority="49"/>
+    <w:lsdException w:name="List Table 5 Dark Accent 3" w:uiPriority="50"/>
+    <w:lsdException w:name="List Table 6 Colorful Accent 3" w:uiPriority="51"/>
+    <w:lsdException w:name="List Table 7 Colorful Accent 3" w:uiPriority="52"/>
+    <w:lsdException w:name="List Table 1 Light Accent 4" w:uiPriority="46"/>
+    <w:lsdException w:name="List Table 2 Accent 4" w:uiPriority="47"/>
+    <w:lsdException w:name="List Table 3 Accent 4" w:uiPriority="48"/>
+    <w:lsdException w:name="List Table 4 Accent 4" w:uiPriority="49"/>
+    <w:lsdException w:name="List Table 5 Dark Accent 4" w:uiPriority="50"/>
+    <w:lsdException w:name="List Table 6 Colorful Accent 4" w:uiPriority="51"/>
+    <w:lsdException w:name="List Table 7 Colorful Accent 4" w:uiPriority="52"/>
+    <w:lsdException w:name="List Table 1 Light Accent 5" w:uiPriority="46"/>
+    <w:lsdException w:name="List Table 2 Accent 5" w:uiPriority="47"/>
+    <w:lsdException w:name="List Table 3 Accent 5" w:uiPriority="48"/>
+    <w:lsdException w:name="List Table 4 Accent 5" w:uiPriority="49"/>
+    <w:lsdException w:name="List Table 5 Dark Accent 5" w:uiPriority="50"/>
+    <w:lsdException w:name="List Table 6 Colorful Accent 5" w:uiPriority="51"/>
+    <w:lsdException w:name="List Table 7 Colorful Accent 5" w:uiPriority="52"/>
+    <w:lsdException w:name="List Table 1 Light Accent 6" w:uiPriority="46"/>
+    <w:lsdException w:name="List Table 2 Accent 6" w:uiPriority="47"/>
+    <w:lsdException w:name="List Table 3 Accent 6" w:uiPriority="48"/>
+    <w:lsdException w:name="List Table 4 Accent 6" w:uiPriority="49"/>
+    <w:lsdException w:name="List Table 5 Dark Accent 6" w:uiPriority="50"/>
+    <w:lsdException w:name="List Table 6 Colorful Accent 6" w:uiPriority="51"/>
+    <w:lsdException w:name="List Table 7 Colorful Accent 6" w:uiPriority="52"/>
   </w:latentStyles>
   <w:style w:type="paragraph" w:default="1" w:styleId="a">
     <w:name w:val="Normal"/>
@@ -704,7 +1241,6 @@
     <w:uiPriority w:val="99"/>
     <w:semiHidden/>
     <w:unhideWhenUsed/>
-    <w:qFormat/>
     <w:tblPr>
       <w:tblInd w:w="0" w:type="dxa"/>
       <w:tblCellMar>
@@ -724,7 +1260,7 @@
   <w:style w:type="paragraph" w:styleId="a3">
     <w:name w:val="header"/>
     <w:basedOn w:val="a"/>
-    <w:link w:val="Char"/>
+    <w:link w:val="a4"/>
     <w:uiPriority w:val="99"/>
     <w:semiHidden/>
     <w:unhideWhenUsed/>
@@ -745,8 +1281,8 @@
       <w:szCs w:val="18"/>
     </w:rPr>
   </w:style>
-  <w:style w:type="character" w:customStyle="1" w:styleId="Char">
-    <w:name w:val="页眉 Char"/>
+  <w:style w:type="character" w:customStyle="1" w:styleId="a4">
+    <w:name w:val="页眉字符"/>
     <w:basedOn w:val="a0"/>
     <w:link w:val="a3"/>
     <w:uiPriority w:val="99"/>
@@ -757,10 +1293,10 @@
       <w:szCs w:val="18"/>
     </w:rPr>
   </w:style>
-  <w:style w:type="paragraph" w:styleId="a4">
+  <w:style w:type="paragraph" w:styleId="a5">
     <w:name w:val="footer"/>
     <w:basedOn w:val="a"/>
-    <w:link w:val="Char0"/>
+    <w:link w:val="a6"/>
     <w:uiPriority w:val="99"/>
     <w:semiHidden/>
     <w:unhideWhenUsed/>
@@ -778,10 +1314,10 @@
       <w:szCs w:val="18"/>
     </w:rPr>
   </w:style>
-  <w:style w:type="character" w:customStyle="1" w:styleId="Char0">
-    <w:name w:val="页脚 Char"/>
+  <w:style w:type="character" w:customStyle="1" w:styleId="a6">
+    <w:name w:val="页脚字符"/>
     <w:basedOn w:val="a0"/>
-    <w:link w:val="a4"/>
+    <w:link w:val="a5"/>
     <w:uiPriority w:val="99"/>
     <w:semiHidden/>
     <w:rsid w:val="00842CB4"/>
@@ -790,10 +1326,10 @@
       <w:szCs w:val="18"/>
     </w:rPr>
   </w:style>
-  <w:style w:type="paragraph" w:styleId="a5">
+  <w:style w:type="paragraph" w:styleId="a7">
     <w:name w:val="Balloon Text"/>
     <w:basedOn w:val="a"/>
-    <w:link w:val="Char1"/>
+    <w:link w:val="a8"/>
     <w:uiPriority w:val="99"/>
     <w:semiHidden/>
     <w:unhideWhenUsed/>
@@ -803,10 +1339,10 @@
       <w:szCs w:val="18"/>
     </w:rPr>
   </w:style>
-  <w:style w:type="character" w:customStyle="1" w:styleId="Char1">
-    <w:name w:val="批注框文本 Char"/>
+  <w:style w:type="character" w:customStyle="1" w:styleId="a8">
+    <w:name w:val="批注框文本字符"/>
     <w:basedOn w:val="a0"/>
-    <w:link w:val="a5"/>
+    <w:link w:val="a7"/>
     <w:uiPriority w:val="99"/>
     <w:semiHidden/>
     <w:rsid w:val="00864060"/>
@@ -814,6 +1350,16 @@
       <w:sz w:val="18"/>
       <w:szCs w:val="18"/>
     </w:rPr>
+  </w:style>
+  <w:style w:type="paragraph" w:styleId="a9">
+    <w:name w:val="List Paragraph"/>
+    <w:basedOn w:val="a"/>
+    <w:uiPriority w:val="34"/>
+    <w:qFormat/>
+    <w:rsid w:val="00E45694"/>
+    <w:pPr>
+      <w:ind w:firstLineChars="200" w:firstLine="420"/>
+    </w:pPr>
   </w:style>
 </w:styles>
 </file>

</xml_diff>